<commit_message>
Bericht ausgeführt; Änderungen am JSON-String
</commit_message>
<xml_diff>
--- a/Berichte/DBI-Bericht_III.docx
+++ b/Berichte/DBI-Bericht_III.docx
@@ -1,6 +1,6 @@
 
 <file path=word/document.xml><?xml version="1.0" encoding="utf-8"?>
-<w:document xmlns:wpc="http://schemas.microsoft.com/office/word/2010/wordprocessingCanvas" xmlns:mc="http://schemas.openxmlformats.org/markup-compatibility/2006" xmlns:o="urn:schemas-microsoft-com:office:office" xmlns:r="http://schemas.openxmlformats.org/officeDocument/2006/relationships" xmlns:m="http://schemas.openxmlformats.org/officeDocument/2006/math" xmlns:v="urn:schemas-microsoft-com:vml" xmlns:wp14="http://schemas.microsoft.com/office/word/2010/wordprocessingDrawing" xmlns:wp="http://schemas.openxmlformats.org/drawingml/2006/wordprocessingDrawing" xmlns:w10="urn:schemas-microsoft-com:office:word" xmlns:w="http://schemas.openxmlformats.org/wordprocessingml/2006/main" xmlns:w14="http://schemas.microsoft.com/office/word/2010/wordml" xmlns:w15="http://schemas.microsoft.com/office/word/2012/wordml" xmlns:wpg="http://schemas.microsoft.com/office/word/2010/wordprocessingGroup" xmlns:wpi="http://schemas.microsoft.com/office/word/2010/wordprocessingInk" xmlns:wne="http://schemas.microsoft.com/office/word/2006/wordml" xmlns:wps="http://schemas.microsoft.com/office/word/2010/wordprocessingShape" mc:Ignorable="w14 w15 wp14">
+<w:document xmlns:wpc="http://schemas.microsoft.com/office/word/2010/wordprocessingCanvas" xmlns:cx="http://schemas.microsoft.com/office/drawing/2014/chartex" xmlns:cx1="http://schemas.microsoft.com/office/drawing/2015/9/8/chartex" xmlns:cx2="http://schemas.microsoft.com/office/drawing/2015/10/21/chartex" xmlns:cx3="http://schemas.microsoft.com/office/drawing/2016/5/9/chartex" xmlns:cx4="http://schemas.microsoft.com/office/drawing/2016/5/10/chartex" xmlns:cx5="http://schemas.microsoft.com/office/drawing/2016/5/11/chartex" xmlns:cx6="http://schemas.microsoft.com/office/drawing/2016/5/12/chartex" xmlns:cx7="http://schemas.microsoft.com/office/drawing/2016/5/13/chartex" xmlns:cx8="http://schemas.microsoft.com/office/drawing/2016/5/14/chartex" xmlns:mc="http://schemas.openxmlformats.org/markup-compatibility/2006" xmlns:aink="http://schemas.microsoft.com/office/drawing/2016/ink" xmlns:am3d="http://schemas.microsoft.com/office/drawing/2017/model3d" xmlns:o="urn:schemas-microsoft-com:office:office" xmlns:r="http://schemas.openxmlformats.org/officeDocument/2006/relationships" xmlns:m="http://schemas.openxmlformats.org/officeDocument/2006/math" xmlns:v="urn:schemas-microsoft-com:vml" xmlns:wp14="http://schemas.microsoft.com/office/word/2010/wordprocessingDrawing" xmlns:wp="http://schemas.openxmlformats.org/drawingml/2006/wordprocessingDrawing" xmlns:w10="urn:schemas-microsoft-com:office:word" xmlns:w="http://schemas.openxmlformats.org/wordprocessingml/2006/main" xmlns:w14="http://schemas.microsoft.com/office/word/2010/wordml" xmlns:w15="http://schemas.microsoft.com/office/word/2012/wordml" xmlns:w16cid="http://schemas.microsoft.com/office/word/2016/wordml/cid" xmlns:w16se="http://schemas.microsoft.com/office/word/2015/wordml/symex" xmlns:wpg="http://schemas.microsoft.com/office/word/2010/wordprocessingGroup" xmlns:wpi="http://schemas.microsoft.com/office/word/2010/wordprocessingInk" xmlns:wne="http://schemas.microsoft.com/office/word/2006/wordml" xmlns:wps="http://schemas.microsoft.com/office/word/2010/wordprocessingShape" mc:Ignorable="w14 w15 w16se w16cid wp14">
   <w:body>
     <w:p>
       <w:pPr>
@@ -290,7 +290,7 @@
               </wp:anchor>
             </w:drawing>
           </mc:Choice>
-          <mc:Fallback xmlns:cx="http://schemas.microsoft.com/office/drawing/2014/chartex" xmlns:cx1="http://schemas.microsoft.com/office/drawing/2015/9/8/chartex" xmlns:cx2="http://schemas.microsoft.com/office/drawing/2015/10/21/chartex" xmlns:cx3="http://schemas.microsoft.com/office/drawing/2016/5/9/chartex" xmlns:cx4="http://schemas.microsoft.com/office/drawing/2016/5/10/chartex" xmlns:cx5="http://schemas.microsoft.com/office/drawing/2016/5/11/chartex" xmlns:cx6="http://schemas.microsoft.com/office/drawing/2016/5/12/chartex" xmlns:cx7="http://schemas.microsoft.com/office/drawing/2016/5/13/chartex" xmlns:cx8="http://schemas.microsoft.com/office/drawing/2016/5/14/chartex" xmlns:aink="http://schemas.microsoft.com/office/drawing/2016/ink" xmlns:am3d="http://schemas.microsoft.com/office/drawing/2017/model3d" xmlns:w16cid="http://schemas.microsoft.com/office/word/2016/wordml/cid" xmlns:w16se="http://schemas.microsoft.com/office/word/2015/wordml/symex">
+          <mc:Fallback>
             <w:pict>
               <v:line w14:anchorId="724BB542" id="Gerade Verbindung 31" o:spid="_x0000_s1026" style="position:absolute;z-index:251673600;visibility:visible;mso-wrap-style:square;mso-wrap-distance-left:9pt;mso-wrap-distance-top:0;mso-wrap-distance-right:9pt;mso-wrap-distance-bottom:0;mso-position-horizontal:absolute;mso-position-horizontal-relative:text;mso-position-vertical:absolute;mso-position-vertical-relative:text" from="4.2pt,489.1pt" to="426.45pt,489.1pt" o:gfxdata="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" strokecolor="black [3213]"/>
             </w:pict>
@@ -375,7 +375,7 @@
               </wp:anchor>
             </w:drawing>
           </mc:Choice>
-          <mc:Fallback xmlns:cx="http://schemas.microsoft.com/office/drawing/2014/chartex" xmlns:cx1="http://schemas.microsoft.com/office/drawing/2015/9/8/chartex" xmlns:cx2="http://schemas.microsoft.com/office/drawing/2015/10/21/chartex" xmlns:cx3="http://schemas.microsoft.com/office/drawing/2016/5/9/chartex" xmlns:cx4="http://schemas.microsoft.com/office/drawing/2016/5/10/chartex" xmlns:cx5="http://schemas.microsoft.com/office/drawing/2016/5/11/chartex" xmlns:cx6="http://schemas.microsoft.com/office/drawing/2016/5/12/chartex" xmlns:cx7="http://schemas.microsoft.com/office/drawing/2016/5/13/chartex" xmlns:cx8="http://schemas.microsoft.com/office/drawing/2016/5/14/chartex" xmlns:aink="http://schemas.microsoft.com/office/drawing/2016/ink" xmlns:am3d="http://schemas.microsoft.com/office/drawing/2017/model3d" xmlns:w16cid="http://schemas.microsoft.com/office/word/2016/wordml/cid" xmlns:w16se="http://schemas.microsoft.com/office/word/2015/wordml/symex">
+          <mc:Fallback>
             <w:pict>
               <v:shapetype w14:anchorId="5A8F8DD5" id="_x0000_t202" coordsize="21600,21600" o:spt="202" path="m,l,21600r21600,l21600,xe">
                 <v:stroke joinstyle="miter"/>
@@ -504,7 +504,7 @@
               </wp:anchor>
             </w:drawing>
           </mc:Choice>
-          <mc:Fallback xmlns:cx="http://schemas.microsoft.com/office/drawing/2014/chartex" xmlns:cx1="http://schemas.microsoft.com/office/drawing/2015/9/8/chartex" xmlns:cx2="http://schemas.microsoft.com/office/drawing/2015/10/21/chartex" xmlns:cx3="http://schemas.microsoft.com/office/drawing/2016/5/9/chartex" xmlns:cx4="http://schemas.microsoft.com/office/drawing/2016/5/10/chartex" xmlns:cx5="http://schemas.microsoft.com/office/drawing/2016/5/11/chartex" xmlns:cx6="http://schemas.microsoft.com/office/drawing/2016/5/12/chartex" xmlns:cx7="http://schemas.microsoft.com/office/drawing/2016/5/13/chartex" xmlns:cx8="http://schemas.microsoft.com/office/drawing/2016/5/14/chartex" xmlns:aink="http://schemas.microsoft.com/office/drawing/2016/ink" xmlns:am3d="http://schemas.microsoft.com/office/drawing/2017/model3d" xmlns:w16cid="http://schemas.microsoft.com/office/word/2016/wordml/cid" xmlns:w16se="http://schemas.microsoft.com/office/word/2015/wordml/symex">
+          <mc:Fallback>
             <w:pict>
               <v:shape w14:anchorId="20BEB4DE" id="Text Box 190" o:spid="_x0000_s1027" type="#_x0000_t202" style="position:absolute;left:0;text-align:left;margin-left:-16pt;margin-top:258.2pt;width:213.75pt;height:117.75pt;z-index:251683840;visibility:visible;mso-wrap-style:square;mso-width-percent:0;mso-height-percent:0;mso-wrap-distance-left:9pt;mso-wrap-distance-top:0;mso-wrap-distance-right:9pt;mso-wrap-distance-bottom:0;mso-position-horizontal:absolute;mso-position-horizontal-relative:text;mso-position-vertical:absolute;mso-position-vertical-relative:text;mso-width-percent:0;mso-height-percent:0;mso-width-relative:page;mso-height-relative:page;v-text-anchor:top" o:gfxdata="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" stroked="f">
                 <v:textbox>
@@ -665,7 +665,7 @@
               </wp:anchor>
             </w:drawing>
           </mc:Choice>
-          <mc:Fallback xmlns:cx="http://schemas.microsoft.com/office/drawing/2014/chartex" xmlns:cx1="http://schemas.microsoft.com/office/drawing/2015/9/8/chartex" xmlns:cx2="http://schemas.microsoft.com/office/drawing/2015/10/21/chartex" xmlns:cx3="http://schemas.microsoft.com/office/drawing/2016/5/9/chartex" xmlns:cx4="http://schemas.microsoft.com/office/drawing/2016/5/10/chartex" xmlns:cx5="http://schemas.microsoft.com/office/drawing/2016/5/11/chartex" xmlns:cx6="http://schemas.microsoft.com/office/drawing/2016/5/12/chartex" xmlns:cx7="http://schemas.microsoft.com/office/drawing/2016/5/13/chartex" xmlns:cx8="http://schemas.microsoft.com/office/drawing/2016/5/14/chartex" xmlns:aink="http://schemas.microsoft.com/office/drawing/2016/ink" xmlns:am3d="http://schemas.microsoft.com/office/drawing/2017/model3d" xmlns:w16cid="http://schemas.microsoft.com/office/word/2016/wordml/cid" xmlns:w16se="http://schemas.microsoft.com/office/word/2015/wordml/symex">
+          <mc:Fallback>
             <w:pict>
               <v:shape w14:anchorId="64DD5B2B" id="Textfeld 27" o:spid="_x0000_s1028" type="#_x0000_t202" style="position:absolute;left:0;text-align:left;margin-left:0;margin-top:.95pt;width:291pt;height:225pt;z-index:251667456;visibility:visible;mso-wrap-style:square;mso-width-percent:0;mso-height-percent:0;mso-wrap-distance-left:9pt;mso-wrap-distance-top:0;mso-wrap-distance-right:9pt;mso-wrap-distance-bottom:0;mso-position-horizontal:center;mso-position-horizontal-relative:margin;mso-position-vertical:absolute;mso-position-vertical-relative:text;mso-width-percent:0;mso-height-percent:0;mso-width-relative:margin;mso-height-relative:margin;v-text-anchor:top" o:gfxdata="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" filled="f" stroked="f" strokeweight=".5pt">
                 <v:textbox>
@@ -829,7 +829,7 @@
               </wp:anchor>
             </w:drawing>
           </mc:Choice>
-          <mc:Fallback xmlns:cx="http://schemas.microsoft.com/office/drawing/2014/chartex" xmlns:cx1="http://schemas.microsoft.com/office/drawing/2015/9/8/chartex" xmlns:cx2="http://schemas.microsoft.com/office/drawing/2015/10/21/chartex" xmlns:cx3="http://schemas.microsoft.com/office/drawing/2016/5/9/chartex" xmlns:cx4="http://schemas.microsoft.com/office/drawing/2016/5/10/chartex" xmlns:cx5="http://schemas.microsoft.com/office/drawing/2016/5/11/chartex" xmlns:cx6="http://schemas.microsoft.com/office/drawing/2016/5/12/chartex" xmlns:cx7="http://schemas.microsoft.com/office/drawing/2016/5/13/chartex" xmlns:cx8="http://schemas.microsoft.com/office/drawing/2016/5/14/chartex" xmlns:aink="http://schemas.microsoft.com/office/drawing/2016/ink" xmlns:am3d="http://schemas.microsoft.com/office/drawing/2017/model3d" xmlns:w16cid="http://schemas.microsoft.com/office/word/2016/wordml/cid" xmlns:w16se="http://schemas.microsoft.com/office/word/2015/wordml/symex">
+          <mc:Fallback>
             <w:pict>
               <v:shape w14:anchorId="533AFBA6" id="_x0000_s1029" type="#_x0000_t202" style="position:absolute;left:0;text-align:left;margin-left:390.55pt;margin-top:453.95pt;width:441.75pt;height:55.5pt;z-index:251672576;visibility:visible;mso-wrap-style:square;mso-width-percent:0;mso-height-percent:0;mso-wrap-distance-left:9pt;mso-wrap-distance-top:0;mso-wrap-distance-right:9pt;mso-wrap-distance-bottom:0;mso-position-horizontal:right;mso-position-horizontal-relative:margin;mso-position-vertical:absolute;mso-position-vertical-relative:text;mso-width-percent:0;mso-height-percent:0;mso-width-relative:page;mso-height-relative:page;v-text-anchor:top" o:gfxdata="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" stroked="f">
                 <v:textbox>
@@ -887,6 +887,8 @@
       <w:pPr>
         <w:pStyle w:val="berschriftVerzeichnisse"/>
       </w:pPr>
+      <w:bookmarkStart w:id="0" w:name="_GoBack"/>
+      <w:bookmarkEnd w:id="0"/>
       <w:r>
         <w:lastRenderedPageBreak/>
         <w:t>Inha</w:t>
@@ -915,7 +917,7 @@
       <w:r>
         <w:fldChar w:fldCharType="separate"/>
       </w:r>
-      <w:hyperlink w:anchor="_Toc9243474" w:history="1">
+      <w:hyperlink w:anchor="_Toc9783590" w:history="1">
         <w:r>
           <w:rPr>
             <w:rStyle w:val="Hyperlink"/>
@@ -961,7 +963,7 @@
             <w:noProof/>
             <w:webHidden/>
           </w:rPr>
-          <w:instrText xml:space="preserve"> PAGEREF _Toc9243474 \h </w:instrText>
+          <w:instrText xml:space="preserve"> PAGEREF _Toc9783590 \h </w:instrText>
         </w:r>
         <w:r>
           <w:rPr>
@@ -1003,7 +1005,7 @@
           <w:lang w:val="de-AT" w:eastAsia="de-AT"/>
         </w:rPr>
       </w:pPr>
-      <w:hyperlink w:anchor="_Toc9243475" w:history="1">
+      <w:hyperlink w:anchor="_Toc9783591" w:history="1">
         <w:r>
           <w:rPr>
             <w:rStyle w:val="Hyperlink"/>
@@ -1049,7 +1051,7 @@
             <w:noProof/>
             <w:webHidden/>
           </w:rPr>
-          <w:instrText xml:space="preserve"> PAGEREF _Toc9243475 \h </w:instrText>
+          <w:instrText xml:space="preserve"> PAGEREF _Toc9783591 \h </w:instrText>
         </w:r>
         <w:r>
           <w:rPr>
@@ -1090,7 +1092,7 @@
           <w:lang w:val="de-AT" w:eastAsia="de-AT"/>
         </w:rPr>
       </w:pPr>
-      <w:hyperlink w:anchor="_Toc9243476" w:history="1">
+      <w:hyperlink w:anchor="_Toc9783592" w:history="1">
         <w:r>
           <w:rPr>
             <w:rStyle w:val="Hyperlink"/>
@@ -1114,7 +1116,7 @@
             <w:rFonts w:eastAsiaTheme="majorEastAsia"/>
             <w:noProof/>
           </w:rPr>
-          <w:t>Rahmenbedingungen</w:t>
+          <w:t>Zeitplan pro Arbeitspaket</w:t>
         </w:r>
         <w:r>
           <w:rPr>
@@ -1135,265 +1137,7 @@
             <w:noProof/>
             <w:webHidden/>
           </w:rPr>
-          <w:instrText xml:space="preserve"> PAGEREF _Toc9243476 \h </w:instrText>
-        </w:r>
-        <w:r>
-          <w:rPr>
-            <w:noProof/>
-            <w:webHidden/>
-          </w:rPr>
-        </w:r>
-        <w:r>
-          <w:rPr>
-            <w:noProof/>
-            <w:webHidden/>
-          </w:rPr>
-          <w:fldChar w:fldCharType="separate"/>
-        </w:r>
-        <w:r>
-          <w:rPr>
-            <w:noProof/>
-            <w:webHidden/>
-          </w:rPr>
-          <w:t>2</w:t>
-        </w:r>
-        <w:r>
-          <w:rPr>
-            <w:noProof/>
-            <w:webHidden/>
-          </w:rPr>
-          <w:fldChar w:fldCharType="end"/>
-        </w:r>
-      </w:hyperlink>
-    </w:p>
-    <w:p>
-      <w:pPr>
-        <w:pStyle w:val="Verzeichnis2"/>
-        <w:rPr>
-          <w:rFonts w:asciiTheme="minorHAnsi" w:eastAsiaTheme="minorEastAsia" w:hAnsiTheme="minorHAnsi" w:cstheme="minorBidi"/>
-          <w:noProof/>
-          <w:szCs w:val="22"/>
-          <w:lang w:val="de-AT" w:eastAsia="de-AT"/>
-        </w:rPr>
-      </w:pPr>
-      <w:hyperlink w:anchor="_Toc9243477" w:history="1">
-        <w:r>
-          <w:rPr>
-            <w:rStyle w:val="Hyperlink"/>
-            <w:rFonts w:eastAsiaTheme="majorEastAsia"/>
-            <w:noProof/>
-          </w:rPr>
-          <w:t>2.2</w:t>
-        </w:r>
-        <w:r>
-          <w:rPr>
-            <w:rFonts w:asciiTheme="minorHAnsi" w:eastAsiaTheme="minorEastAsia" w:hAnsiTheme="minorHAnsi" w:cstheme="minorBidi"/>
-            <w:noProof/>
-            <w:szCs w:val="22"/>
-            <w:lang w:val="de-AT" w:eastAsia="de-AT"/>
-          </w:rPr>
-          <w:tab/>
-        </w:r>
-        <w:r>
-          <w:rPr>
-            <w:rStyle w:val="Hyperlink"/>
-            <w:rFonts w:eastAsiaTheme="majorEastAsia"/>
-            <w:noProof/>
-          </w:rPr>
-          <w:t>Zeitplan pro Arbeitspaket</w:t>
-        </w:r>
-        <w:r>
-          <w:rPr>
-            <w:noProof/>
-            <w:webHidden/>
-          </w:rPr>
-          <w:tab/>
-        </w:r>
-        <w:r>
-          <w:rPr>
-            <w:noProof/>
-            <w:webHidden/>
-          </w:rPr>
-          <w:fldChar w:fldCharType="begin"/>
-        </w:r>
-        <w:r>
-          <w:rPr>
-            <w:noProof/>
-            <w:webHidden/>
-          </w:rPr>
-          <w:instrText xml:space="preserve"> PAGEREF _Toc9243477 \h </w:instrText>
-        </w:r>
-        <w:r>
-          <w:rPr>
-            <w:noProof/>
-            <w:webHidden/>
-          </w:rPr>
-        </w:r>
-        <w:r>
-          <w:rPr>
-            <w:noProof/>
-            <w:webHidden/>
-          </w:rPr>
-          <w:fldChar w:fldCharType="separate"/>
-        </w:r>
-        <w:r>
-          <w:rPr>
-            <w:noProof/>
-            <w:webHidden/>
-          </w:rPr>
-          <w:t>2</w:t>
-        </w:r>
-        <w:r>
-          <w:rPr>
-            <w:noProof/>
-            <w:webHidden/>
-          </w:rPr>
-          <w:fldChar w:fldCharType="end"/>
-        </w:r>
-      </w:hyperlink>
-    </w:p>
-    <w:p>
-      <w:pPr>
-        <w:pStyle w:val="Verzeichnis2"/>
-        <w:rPr>
-          <w:rFonts w:asciiTheme="minorHAnsi" w:eastAsiaTheme="minorEastAsia" w:hAnsiTheme="minorHAnsi" w:cstheme="minorBidi"/>
-          <w:noProof/>
-          <w:szCs w:val="22"/>
-          <w:lang w:val="de-AT" w:eastAsia="de-AT"/>
-        </w:rPr>
-      </w:pPr>
-      <w:hyperlink w:anchor="_Toc9243478" w:history="1">
-        <w:r>
-          <w:rPr>
-            <w:rStyle w:val="Hyperlink"/>
-            <w:rFonts w:eastAsiaTheme="majorEastAsia"/>
-            <w:noProof/>
-          </w:rPr>
-          <w:t>2.3</w:t>
-        </w:r>
-        <w:r>
-          <w:rPr>
-            <w:rFonts w:asciiTheme="minorHAnsi" w:eastAsiaTheme="minorEastAsia" w:hAnsiTheme="minorHAnsi" w:cstheme="minorBidi"/>
-            <w:noProof/>
-            <w:szCs w:val="22"/>
-            <w:lang w:val="de-AT" w:eastAsia="de-AT"/>
-          </w:rPr>
-          <w:tab/>
-        </w:r>
-        <w:r>
-          <w:rPr>
-            <w:rStyle w:val="Hyperlink"/>
-            <w:rFonts w:eastAsiaTheme="majorEastAsia"/>
-            <w:noProof/>
-          </w:rPr>
-          <w:t>Ablaufplanung</w:t>
-        </w:r>
-        <w:r>
-          <w:rPr>
-            <w:noProof/>
-            <w:webHidden/>
-          </w:rPr>
-          <w:tab/>
-        </w:r>
-        <w:r>
-          <w:rPr>
-            <w:noProof/>
-            <w:webHidden/>
-          </w:rPr>
-          <w:fldChar w:fldCharType="begin"/>
-        </w:r>
-        <w:r>
-          <w:rPr>
-            <w:noProof/>
-            <w:webHidden/>
-          </w:rPr>
-          <w:instrText xml:space="preserve"> PAGEREF _Toc9243478 \h </w:instrText>
-        </w:r>
-        <w:r>
-          <w:rPr>
-            <w:noProof/>
-            <w:webHidden/>
-          </w:rPr>
-        </w:r>
-        <w:r>
-          <w:rPr>
-            <w:noProof/>
-            <w:webHidden/>
-          </w:rPr>
-          <w:fldChar w:fldCharType="separate"/>
-        </w:r>
-        <w:r>
-          <w:rPr>
-            <w:noProof/>
-            <w:webHidden/>
-          </w:rPr>
-          <w:t>2</w:t>
-        </w:r>
-        <w:r>
-          <w:rPr>
-            <w:noProof/>
-            <w:webHidden/>
-          </w:rPr>
-          <w:fldChar w:fldCharType="end"/>
-        </w:r>
-      </w:hyperlink>
-    </w:p>
-    <w:p>
-      <w:pPr>
-        <w:pStyle w:val="Verzeichnis2"/>
-        <w:rPr>
-          <w:rFonts w:asciiTheme="minorHAnsi" w:eastAsiaTheme="minorEastAsia" w:hAnsiTheme="minorHAnsi" w:cstheme="minorBidi"/>
-          <w:noProof/>
-          <w:szCs w:val="22"/>
-          <w:lang w:val="de-AT" w:eastAsia="de-AT"/>
-        </w:rPr>
-      </w:pPr>
-      <w:hyperlink w:anchor="_Toc9243479" w:history="1">
-        <w:r>
-          <w:rPr>
-            <w:rStyle w:val="Hyperlink"/>
-            <w:rFonts w:eastAsiaTheme="majorEastAsia"/>
-            <w:noProof/>
-          </w:rPr>
-          <w:t>2.4</w:t>
-        </w:r>
-        <w:r>
-          <w:rPr>
-            <w:rFonts w:asciiTheme="minorHAnsi" w:eastAsiaTheme="minorEastAsia" w:hAnsiTheme="minorHAnsi" w:cstheme="minorBidi"/>
-            <w:noProof/>
-            <w:szCs w:val="22"/>
-            <w:lang w:val="de-AT" w:eastAsia="de-AT"/>
-          </w:rPr>
-          <w:tab/>
-        </w:r>
-        <w:r>
-          <w:rPr>
-            <w:rStyle w:val="Hyperlink"/>
-            <w:rFonts w:eastAsiaTheme="majorEastAsia"/>
-            <w:noProof/>
-          </w:rPr>
-          <w:t>Sonstiges</w:t>
-        </w:r>
-        <w:r>
-          <w:rPr>
-            <w:noProof/>
-            <w:webHidden/>
-          </w:rPr>
-          <w:tab/>
-        </w:r>
-        <w:r>
-          <w:rPr>
-            <w:noProof/>
-            <w:webHidden/>
-          </w:rPr>
-          <w:fldChar w:fldCharType="begin"/>
-        </w:r>
-        <w:r>
-          <w:rPr>
-            <w:noProof/>
-            <w:webHidden/>
-          </w:rPr>
-          <w:instrText xml:space="preserve"> PAGEREF _Toc9243479 \h </w:instrText>
+          <w:instrText xml:space="preserve"> PAGEREF _Toc9783592 \h </w:instrText>
         </w:r>
         <w:r>
           <w:rPr>
@@ -1435,7 +1179,7 @@
           <w:lang w:val="de-AT" w:eastAsia="de-AT"/>
         </w:rPr>
       </w:pPr>
-      <w:hyperlink w:anchor="_Toc9243480" w:history="1">
+      <w:hyperlink w:anchor="_Toc9783593" w:history="1">
         <w:r>
           <w:rPr>
             <w:rStyle w:val="Hyperlink"/>
@@ -1481,7 +1225,7 @@
             <w:noProof/>
             <w:webHidden/>
           </w:rPr>
-          <w:instrText xml:space="preserve"> PAGEREF _Toc9243480 \h </w:instrText>
+          <w:instrText xml:space="preserve"> PAGEREF _Toc9783593 \h </w:instrText>
         </w:r>
         <w:r>
           <w:rPr>
@@ -1522,7 +1266,7 @@
           <w:lang w:val="de-AT" w:eastAsia="de-AT"/>
         </w:rPr>
       </w:pPr>
-      <w:hyperlink w:anchor="_Toc9243481" w:history="1">
+      <w:hyperlink w:anchor="_Toc9783594" w:history="1">
         <w:r>
           <w:rPr>
             <w:rStyle w:val="Hyperlink"/>
@@ -1567,7 +1311,7 @@
             <w:noProof/>
             <w:webHidden/>
           </w:rPr>
-          <w:instrText xml:space="preserve"> PAGEREF _Toc9243481 \h </w:instrText>
+          <w:instrText xml:space="preserve"> PAGEREF _Toc9783594 \h </w:instrText>
         </w:r>
         <w:r>
           <w:rPr>
@@ -1608,7 +1352,7 @@
           <w:lang w:val="de-AT" w:eastAsia="de-AT"/>
         </w:rPr>
       </w:pPr>
-      <w:hyperlink w:anchor="_Toc9243482" w:history="1">
+      <w:hyperlink w:anchor="_Toc9783595" w:history="1">
         <w:r>
           <w:rPr>
             <w:rStyle w:val="Hyperlink"/>
@@ -1653,7 +1397,7 @@
             <w:noProof/>
             <w:webHidden/>
           </w:rPr>
-          <w:instrText xml:space="preserve"> PAGEREF _Toc9243482 \h </w:instrText>
+          <w:instrText xml:space="preserve"> PAGEREF _Toc9783595 \h </w:instrText>
         </w:r>
         <w:r>
           <w:rPr>
@@ -1694,7 +1438,7 @@
           <w:lang w:val="de-AT" w:eastAsia="de-AT"/>
         </w:rPr>
       </w:pPr>
-      <w:hyperlink w:anchor="_Toc9243483" w:history="1">
+      <w:hyperlink w:anchor="_Toc9783596" w:history="1">
         <w:r>
           <w:rPr>
             <w:rStyle w:val="Hyperlink"/>
@@ -1739,7 +1483,7 @@
             <w:noProof/>
             <w:webHidden/>
           </w:rPr>
-          <w:instrText xml:space="preserve"> PAGEREF _Toc9243483 \h </w:instrText>
+          <w:instrText xml:space="preserve"> PAGEREF _Toc9783596 \h </w:instrText>
         </w:r>
         <w:r>
           <w:rPr>
@@ -1780,7 +1524,7 @@
           <w:lang w:val="de-AT" w:eastAsia="de-AT"/>
         </w:rPr>
       </w:pPr>
-      <w:hyperlink w:anchor="_Toc9243484" w:history="1">
+      <w:hyperlink w:anchor="_Toc9783597" w:history="1">
         <w:r>
           <w:rPr>
             <w:rStyle w:val="Hyperlink"/>
@@ -1825,7 +1569,7 @@
             <w:noProof/>
             <w:webHidden/>
           </w:rPr>
-          <w:instrText xml:space="preserve"> PAGEREF _Toc9243484 \h </w:instrText>
+          <w:instrText xml:space="preserve"> PAGEREF _Toc9783597 \h </w:instrText>
         </w:r>
         <w:r>
           <w:rPr>
@@ -1866,7 +1610,7 @@
           <w:lang w:val="de-AT" w:eastAsia="de-AT"/>
         </w:rPr>
       </w:pPr>
-      <w:hyperlink w:anchor="_Toc9243485" w:history="1">
+      <w:hyperlink w:anchor="_Toc9783598" w:history="1">
         <w:r>
           <w:rPr>
             <w:rStyle w:val="Hyperlink"/>
@@ -1911,7 +1655,7 @@
             <w:noProof/>
             <w:webHidden/>
           </w:rPr>
-          <w:instrText xml:space="preserve"> PAGEREF _Toc9243485 \h </w:instrText>
+          <w:instrText xml:space="preserve"> PAGEREF _Toc9783598 \h </w:instrText>
         </w:r>
         <w:r>
           <w:rPr>
@@ -1952,7 +1696,7 @@
           <w:lang w:val="de-AT" w:eastAsia="de-AT"/>
         </w:rPr>
       </w:pPr>
-      <w:hyperlink w:anchor="_Toc9243486" w:history="1">
+      <w:hyperlink w:anchor="_Toc9783599" w:history="1">
         <w:r>
           <w:rPr>
             <w:rStyle w:val="Hyperlink"/>
@@ -1997,7 +1741,7 @@
             <w:noProof/>
             <w:webHidden/>
           </w:rPr>
-          <w:instrText xml:space="preserve"> PAGEREF _Toc9243486 \h </w:instrText>
+          <w:instrText xml:space="preserve"> PAGEREF _Toc9783599 \h </w:instrText>
         </w:r>
         <w:r>
           <w:rPr>
@@ -2017,7 +1761,7 @@
             <w:noProof/>
             <w:webHidden/>
           </w:rPr>
-          <w:t>3</w:t>
+          <w:t>4</w:t>
         </w:r>
         <w:r>
           <w:rPr>
@@ -2038,7 +1782,7 @@
           <w:lang w:val="de-AT" w:eastAsia="de-AT"/>
         </w:rPr>
       </w:pPr>
-      <w:hyperlink w:anchor="_Toc9243487" w:history="1">
+      <w:hyperlink w:anchor="_Toc9783600" w:history="1">
         <w:r>
           <w:rPr>
             <w:rStyle w:val="Hyperlink"/>
@@ -2083,7 +1827,7 @@
             <w:noProof/>
             <w:webHidden/>
           </w:rPr>
-          <w:instrText xml:space="preserve"> PAGEREF _Toc9243487 \h </w:instrText>
+          <w:instrText xml:space="preserve"> PAGEREF _Toc9783600 \h </w:instrText>
         </w:r>
         <w:r>
           <w:rPr>
@@ -2103,7 +1847,7 @@
             <w:noProof/>
             <w:webHidden/>
           </w:rPr>
-          <w:t>3</w:t>
+          <w:t>4</w:t>
         </w:r>
         <w:r>
           <w:rPr>
@@ -2148,12 +1892,12 @@
       <w:pPr>
         <w:pStyle w:val="Gliederungsebene1"/>
       </w:pPr>
-      <w:bookmarkStart w:id="0" w:name="_Toc9243474"/>
+      <w:bookmarkStart w:id="1" w:name="_Toc9783590"/>
       <w:r>
         <w:lastRenderedPageBreak/>
         <w:t>Inhalte des Dokuments</w:t>
       </w:r>
-      <w:bookmarkEnd w:id="0"/>
+      <w:bookmarkEnd w:id="1"/>
     </w:p>
     <w:p>
       <w:pPr>
@@ -2188,119 +1932,530 @@
       <w:pPr>
         <w:pStyle w:val="Gliederungsebene1"/>
       </w:pPr>
-      <w:bookmarkStart w:id="1" w:name="_Toc9243475"/>
+      <w:bookmarkStart w:id="2" w:name="_Toc9783591"/>
       <w:r>
         <w:lastRenderedPageBreak/>
         <w:t>Zeitplan</w:t>
       </w:r>
-      <w:bookmarkEnd w:id="1"/>
+      <w:bookmarkEnd w:id="2"/>
     </w:p>
     <w:p>
       <w:pPr>
         <w:pStyle w:val="Gliederungsebene2"/>
       </w:pPr>
-      <w:bookmarkStart w:id="2" w:name="_Toc9243476"/>
-      <w:r>
-        <w:t>Rahmenbedingungen</w:t>
-      </w:r>
-      <w:bookmarkEnd w:id="2"/>
-    </w:p>
-    <w:p>
-      <w:pPr>
-        <w:pStyle w:val="Aufzhlungdiplomarbeit"/>
-        <w:numPr>
-          <w:ilvl w:val="0"/>
-          <w:numId w:val="0"/>
-        </w:numPr>
-      </w:pPr>
-      <w:r>
-        <w:t>Die Anforderungen für das „</w:t>
-      </w:r>
-      <w:r>
-        <w:t>Minimal</w:t>
-      </w:r>
-      <w:r>
-        <w:t xml:space="preserve"> Viable Product“ müssen bis zum Endtermin erfüllt werden.</w:t>
-      </w:r>
-    </w:p>
-    <w:p>
-      <w:pPr>
-        <w:pStyle w:val="Aufzhlungdiplomarbeit"/>
-        <w:numPr>
-          <w:ilvl w:val="0"/>
-          <w:numId w:val="13"/>
-        </w:numPr>
-      </w:pPr>
-      <w:r>
-        <w:t>Starttermin: 6. Mai 2019</w:t>
-      </w:r>
-    </w:p>
-    <w:p>
-      <w:pPr>
-        <w:pStyle w:val="Aufzhlungdiplomarbeit"/>
-        <w:numPr>
-          <w:ilvl w:val="0"/>
-          <w:numId w:val="13"/>
-        </w:numPr>
-      </w:pPr>
-      <w:r>
-        <w:t>Endtermin: 24. Juni 2019</w:t>
-      </w:r>
-    </w:p>
-    <w:p>
-      <w:pPr>
-        <w:pStyle w:val="Gliederungsebene2"/>
-      </w:pPr>
-      <w:bookmarkStart w:id="3" w:name="_Toc9243477"/>
+      <w:bookmarkStart w:id="3" w:name="_Toc9783592"/>
       <w:r>
         <w:t>Zeitplan pro Arbeitspaket</w:t>
       </w:r>
       <w:bookmarkEnd w:id="3"/>
     </w:p>
-    <w:p>
-      <w:pPr>
-        <w:pStyle w:val="Gliederungsebene2"/>
-      </w:pPr>
-      <w:bookmarkStart w:id="4" w:name="_Toc9243478"/>
-      <w:r>
-        <w:t>Ablaufplanung</w:t>
-      </w:r>
-      <w:bookmarkEnd w:id="4"/>
-    </w:p>
-    <w:p>
-      <w:pPr>
-        <w:pStyle w:val="Flietext"/>
-      </w:pPr>
-      <w:r>
-        <w:t>Die Aktivitäten von Back- und Frontend sind abhängig vom Fortschritt der REST-Schnittstelle, weshalb mit jeder fertigen Komponente des REST-Teams der entsprechende Schritt in den anderen Bereichen ausgeführt werden kann.</w:t>
-      </w:r>
-    </w:p>
-    <w:p>
-      <w:pPr>
-        <w:pStyle w:val="Flietext"/>
-      </w:pPr>
-      <w:r>
-        <w:t>Die Stunden für Präsentation werden erst nach Erfüllung der Anforderungen des Projekts vergeben.</w:t>
-      </w:r>
-    </w:p>
-    <w:p>
-      <w:pPr>
-        <w:pStyle w:val="Flietext"/>
-      </w:pPr>
-      <w:r>
-        <w:t>Projektleitung und Dokumentation erfolgen über das gesamte Projekt fortlaufend.</w:t>
-      </w:r>
-    </w:p>
-    <w:p>
-      <w:pPr>
-        <w:pStyle w:val="Gliederungsebene2"/>
-      </w:pPr>
-      <w:bookmarkStart w:id="5" w:name="_Toc9243479"/>
-      <w:r>
-        <w:t>Sonstiges</w:t>
-      </w:r>
-      <w:bookmarkEnd w:id="5"/>
-    </w:p>
+    <w:tbl>
+      <w:tblPr>
+        <w:tblStyle w:val="Gitternetztabelle7farbigAkzent1"/>
+        <w:tblW w:w="0" w:type="auto"/>
+        <w:tblLook w:val="04A0" w:firstRow="1" w:lastRow="0" w:firstColumn="1" w:lastColumn="0" w:noHBand="0" w:noVBand="1"/>
+      </w:tblPr>
+      <w:tblGrid>
+        <w:gridCol w:w="2123"/>
+        <w:gridCol w:w="2123"/>
+        <w:gridCol w:w="1850"/>
+        <w:gridCol w:w="2397"/>
+      </w:tblGrid>
+      <w:tr>
+        <w:trPr>
+          <w:cnfStyle w:val="100000000000" w:firstRow="1" w:lastRow="0" w:firstColumn="0" w:lastColumn="0" w:oddVBand="0" w:evenVBand="0" w:oddHBand="0" w:evenHBand="0" w:firstRowFirstColumn="0" w:firstRowLastColumn="0" w:lastRowFirstColumn="0" w:lastRowLastColumn="0"/>
+        </w:trPr>
+        <w:tc>
+          <w:tcPr>
+            <w:cnfStyle w:val="001000000100" w:firstRow="0" w:lastRow="0" w:firstColumn="1" w:lastColumn="0" w:oddVBand="0" w:evenVBand="0" w:oddHBand="0" w:evenHBand="0" w:firstRowFirstColumn="1" w:firstRowLastColumn="0" w:lastRowFirstColumn="0" w:lastRowLastColumn="0"/>
+            <w:tcW w:w="2123" w:type="dxa"/>
+          </w:tcPr>
+          <w:p>
+            <w:pPr>
+              <w:pStyle w:val="Flietext"/>
+            </w:pPr>
+          </w:p>
+        </w:tc>
+        <w:tc>
+          <w:tcPr>
+            <w:tcW w:w="2123" w:type="dxa"/>
+          </w:tcPr>
+          <w:p>
+            <w:pPr>
+              <w:pStyle w:val="Flietext"/>
+              <w:cnfStyle w:val="100000000000" w:firstRow="1" w:lastRow="0" w:firstColumn="0" w:lastColumn="0" w:oddVBand="0" w:evenVBand="0" w:oddHBand="0" w:evenHBand="0" w:firstRowFirstColumn="0" w:firstRowLastColumn="0" w:lastRowFirstColumn="0" w:lastRowLastColumn="0"/>
+            </w:pPr>
+            <w:r>
+              <w:t>Ist-Stunden</w:t>
+            </w:r>
+          </w:p>
+        </w:tc>
+        <w:tc>
+          <w:tcPr>
+            <w:tcW w:w="1850" w:type="dxa"/>
+          </w:tcPr>
+          <w:p>
+            <w:pPr>
+              <w:pStyle w:val="Flietext"/>
+              <w:cnfStyle w:val="100000000000" w:firstRow="1" w:lastRow="0" w:firstColumn="0" w:lastColumn="0" w:oddVBand="0" w:evenVBand="0" w:oddHBand="0" w:evenHBand="0" w:firstRowFirstColumn="0" w:firstRowLastColumn="0" w:lastRowFirstColumn="0" w:lastRowLastColumn="0"/>
+            </w:pPr>
+            <w:r>
+              <w:t>Plan-Stunden</w:t>
+            </w:r>
+          </w:p>
+        </w:tc>
+        <w:tc>
+          <w:tcPr>
+            <w:tcW w:w="2397" w:type="dxa"/>
+          </w:tcPr>
+          <w:p>
+            <w:pPr>
+              <w:pStyle w:val="Flietext"/>
+              <w:cnfStyle w:val="100000000000" w:firstRow="1" w:lastRow="0" w:firstColumn="0" w:lastColumn="0" w:oddVBand="0" w:evenVBand="0" w:oddHBand="0" w:evenHBand="0" w:firstRowFirstColumn="0" w:firstRowLastColumn="0" w:lastRowFirstColumn="0" w:lastRowLastColumn="0"/>
+            </w:pPr>
+            <w:r>
+              <w:t>Plan-Datum</w:t>
+            </w:r>
+          </w:p>
+        </w:tc>
+      </w:tr>
+      <w:tr>
+        <w:trPr>
+          <w:cnfStyle w:val="000000100000" w:firstRow="0" w:lastRow="0" w:firstColumn="0" w:lastColumn="0" w:oddVBand="0" w:evenVBand="0" w:oddHBand="1" w:evenHBand="0" w:firstRowFirstColumn="0" w:firstRowLastColumn="0" w:lastRowFirstColumn="0" w:lastRowLastColumn="0"/>
+        </w:trPr>
+        <w:tc>
+          <w:tcPr>
+            <w:cnfStyle w:val="001000000000" w:firstRow="0" w:lastRow="0" w:firstColumn="1" w:lastColumn="0" w:oddVBand="0" w:evenVBand="0" w:oddHBand="0" w:evenHBand="0" w:firstRowFirstColumn="0" w:firstRowLastColumn="0" w:lastRowFirstColumn="0" w:lastRowLastColumn="0"/>
+            <w:tcW w:w="2123" w:type="dxa"/>
+          </w:tcPr>
+          <w:p>
+            <w:pPr>
+              <w:pStyle w:val="Flietext"/>
+            </w:pPr>
+            <w:r>
+              <w:t>Backend</w:t>
+            </w:r>
+          </w:p>
+        </w:tc>
+        <w:tc>
+          <w:tcPr>
+            <w:tcW w:w="2123" w:type="dxa"/>
+          </w:tcPr>
+          <w:p>
+            <w:pPr>
+              <w:pStyle w:val="Flietext"/>
+              <w:cnfStyle w:val="000000100000" w:firstRow="0" w:lastRow="0" w:firstColumn="0" w:lastColumn="0" w:oddVBand="0" w:evenVBand="0" w:oddHBand="1" w:evenHBand="0" w:firstRowFirstColumn="0" w:firstRowLastColumn="0" w:lastRowFirstColumn="0" w:lastRowLastColumn="0"/>
+            </w:pPr>
+            <w:r>
+              <w:t>1</w:t>
+            </w:r>
+            <w:r>
+              <w:t>7</w:t>
+            </w:r>
+          </w:p>
+        </w:tc>
+        <w:tc>
+          <w:tcPr>
+            <w:tcW w:w="1850" w:type="dxa"/>
+          </w:tcPr>
+          <w:p>
+            <w:pPr>
+              <w:pStyle w:val="Flietext"/>
+              <w:cnfStyle w:val="000000100000" w:firstRow="0" w:lastRow="0" w:firstColumn="0" w:lastColumn="0" w:oddVBand="0" w:evenVBand="0" w:oddHBand="1" w:evenHBand="0" w:firstRowFirstColumn="0" w:firstRowLastColumn="0" w:lastRowFirstColumn="0" w:lastRowLastColumn="0"/>
+            </w:pPr>
+            <w:r>
+              <w:t>30</w:t>
+            </w:r>
+          </w:p>
+        </w:tc>
+        <w:tc>
+          <w:tcPr>
+            <w:tcW w:w="2397" w:type="dxa"/>
+          </w:tcPr>
+          <w:p>
+            <w:pPr>
+              <w:pStyle w:val="Flietext"/>
+              <w:cnfStyle w:val="000000100000" w:firstRow="0" w:lastRow="0" w:firstColumn="0" w:lastColumn="0" w:oddVBand="0" w:evenVBand="0" w:oddHBand="1" w:evenHBand="0" w:firstRowFirstColumn="0" w:firstRowLastColumn="0" w:lastRowFirstColumn="0" w:lastRowLastColumn="0"/>
+            </w:pPr>
+            <w:r>
+              <w:t>1</w:t>
+            </w:r>
+            <w:r>
+              <w:t>0</w:t>
+            </w:r>
+            <w:r>
+              <w:t>.06.2019</w:t>
+            </w:r>
+          </w:p>
+        </w:tc>
+      </w:tr>
+      <w:tr>
+        <w:tc>
+          <w:tcPr>
+            <w:cnfStyle w:val="001000000000" w:firstRow="0" w:lastRow="0" w:firstColumn="1" w:lastColumn="0" w:oddVBand="0" w:evenVBand="0" w:oddHBand="0" w:evenHBand="0" w:firstRowFirstColumn="0" w:firstRowLastColumn="0" w:lastRowFirstColumn="0" w:lastRowLastColumn="0"/>
+            <w:tcW w:w="2123" w:type="dxa"/>
+          </w:tcPr>
+          <w:p>
+            <w:pPr>
+              <w:pStyle w:val="Flietext"/>
+            </w:pPr>
+            <w:r>
+              <w:t>Datenbank</w:t>
+            </w:r>
+          </w:p>
+        </w:tc>
+        <w:tc>
+          <w:tcPr>
+            <w:tcW w:w="2123" w:type="dxa"/>
+          </w:tcPr>
+          <w:p>
+            <w:pPr>
+              <w:pStyle w:val="Flietext"/>
+              <w:cnfStyle w:val="000000000000" w:firstRow="0" w:lastRow="0" w:firstColumn="0" w:lastColumn="0" w:oddVBand="0" w:evenVBand="0" w:oddHBand="0" w:evenHBand="0" w:firstRowFirstColumn="0" w:firstRowLastColumn="0" w:lastRowFirstColumn="0" w:lastRowLastColumn="0"/>
+            </w:pPr>
+            <w:r>
+              <w:t>4</w:t>
+            </w:r>
+          </w:p>
+        </w:tc>
+        <w:tc>
+          <w:tcPr>
+            <w:tcW w:w="1850" w:type="dxa"/>
+          </w:tcPr>
+          <w:p>
+            <w:pPr>
+              <w:pStyle w:val="Flietext"/>
+              <w:cnfStyle w:val="000000000000" w:firstRow="0" w:lastRow="0" w:firstColumn="0" w:lastColumn="0" w:oddVBand="0" w:evenVBand="0" w:oddHBand="0" w:evenHBand="0" w:firstRowFirstColumn="0" w:firstRowLastColumn="0" w:lastRowFirstColumn="0" w:lastRowLastColumn="0"/>
+            </w:pPr>
+            <w:r>
+              <w:t>4</w:t>
+            </w:r>
+          </w:p>
+        </w:tc>
+        <w:tc>
+          <w:tcPr>
+            <w:tcW w:w="2397" w:type="dxa"/>
+          </w:tcPr>
+          <w:p>
+            <w:pPr>
+              <w:pStyle w:val="Flietext"/>
+              <w:cnfStyle w:val="000000000000" w:firstRow="0" w:lastRow="0" w:firstColumn="0" w:lastColumn="0" w:oddVBand="0" w:evenVBand="0" w:oddHBand="0" w:evenHBand="0" w:firstRowFirstColumn="0" w:firstRowLastColumn="0" w:lastRowFirstColumn="0" w:lastRowLastColumn="0"/>
+            </w:pPr>
+            <w:r>
+              <w:t>13.05.2019 (fertig)</w:t>
+            </w:r>
+          </w:p>
+        </w:tc>
+      </w:tr>
+      <w:tr>
+        <w:trPr>
+          <w:cnfStyle w:val="000000100000" w:firstRow="0" w:lastRow="0" w:firstColumn="0" w:lastColumn="0" w:oddVBand="0" w:evenVBand="0" w:oddHBand="1" w:evenHBand="0" w:firstRowFirstColumn="0" w:firstRowLastColumn="0" w:lastRowFirstColumn="0" w:lastRowLastColumn="0"/>
+        </w:trPr>
+        <w:tc>
+          <w:tcPr>
+            <w:cnfStyle w:val="001000000000" w:firstRow="0" w:lastRow="0" w:firstColumn="1" w:lastColumn="0" w:oddVBand="0" w:evenVBand="0" w:oddHBand="0" w:evenHBand="0" w:firstRowFirstColumn="0" w:firstRowLastColumn="0" w:lastRowFirstColumn="0" w:lastRowLastColumn="0"/>
+            <w:tcW w:w="2123" w:type="dxa"/>
+          </w:tcPr>
+          <w:p>
+            <w:pPr>
+              <w:pStyle w:val="Flietext"/>
+            </w:pPr>
+            <w:r>
+              <w:t>REST</w:t>
+            </w:r>
+          </w:p>
+        </w:tc>
+        <w:tc>
+          <w:tcPr>
+            <w:tcW w:w="2123" w:type="dxa"/>
+          </w:tcPr>
+          <w:p>
+            <w:pPr>
+              <w:pStyle w:val="Flietext"/>
+              <w:cnfStyle w:val="000000100000" w:firstRow="0" w:lastRow="0" w:firstColumn="0" w:lastColumn="0" w:oddVBand="0" w:evenVBand="0" w:oddHBand="1" w:evenHBand="0" w:firstRowFirstColumn="0" w:firstRowLastColumn="0" w:lastRowFirstColumn="0" w:lastRowLastColumn="0"/>
+            </w:pPr>
+            <w:r>
+              <w:t>1</w:t>
+            </w:r>
+            <w:r>
+              <w:t>3</w:t>
+            </w:r>
+          </w:p>
+        </w:tc>
+        <w:tc>
+          <w:tcPr>
+            <w:tcW w:w="1850" w:type="dxa"/>
+          </w:tcPr>
+          <w:p>
+            <w:pPr>
+              <w:pStyle w:val="Flietext"/>
+              <w:cnfStyle w:val="000000100000" w:firstRow="0" w:lastRow="0" w:firstColumn="0" w:lastColumn="0" w:oddVBand="0" w:evenVBand="0" w:oddHBand="1" w:evenHBand="0" w:firstRowFirstColumn="0" w:firstRowLastColumn="0" w:lastRowFirstColumn="0" w:lastRowLastColumn="0"/>
+            </w:pPr>
+            <w:r>
+              <w:t>1</w:t>
+            </w:r>
+            <w:r>
+              <w:t>8</w:t>
+            </w:r>
+          </w:p>
+        </w:tc>
+        <w:tc>
+          <w:tcPr>
+            <w:tcW w:w="2397" w:type="dxa"/>
+          </w:tcPr>
+          <w:p>
+            <w:pPr>
+              <w:pStyle w:val="Flietext"/>
+              <w:cnfStyle w:val="000000100000" w:firstRow="0" w:lastRow="0" w:firstColumn="0" w:lastColumn="0" w:oddVBand="0" w:evenVBand="0" w:oddHBand="1" w:evenHBand="0" w:firstRowFirstColumn="0" w:firstRowLastColumn="0" w:lastRowFirstColumn="0" w:lastRowLastColumn="0"/>
+            </w:pPr>
+            <w:r>
+              <w:t>20.05.2019</w:t>
+            </w:r>
+          </w:p>
+        </w:tc>
+      </w:tr>
+      <w:tr>
+        <w:tc>
+          <w:tcPr>
+            <w:cnfStyle w:val="001000000000" w:firstRow="0" w:lastRow="0" w:firstColumn="1" w:lastColumn="0" w:oddVBand="0" w:evenVBand="0" w:oddHBand="0" w:evenHBand="0" w:firstRowFirstColumn="0" w:firstRowLastColumn="0" w:lastRowFirstColumn="0" w:lastRowLastColumn="0"/>
+            <w:tcW w:w="2123" w:type="dxa"/>
+          </w:tcPr>
+          <w:p>
+            <w:pPr>
+              <w:pStyle w:val="Flietext"/>
+            </w:pPr>
+            <w:r>
+              <w:t>Frontend</w:t>
+            </w:r>
+          </w:p>
+        </w:tc>
+        <w:tc>
+          <w:tcPr>
+            <w:tcW w:w="2123" w:type="dxa"/>
+          </w:tcPr>
+          <w:p>
+            <w:pPr>
+              <w:pStyle w:val="Flietext"/>
+              <w:cnfStyle w:val="000000000000" w:firstRow="0" w:lastRow="0" w:firstColumn="0" w:lastColumn="0" w:oddVBand="0" w:evenVBand="0" w:oddHBand="0" w:evenHBand="0" w:firstRowFirstColumn="0" w:firstRowLastColumn="0" w:lastRowFirstColumn="0" w:lastRowLastColumn="0"/>
+            </w:pPr>
+            <w:r>
+              <w:t>15</w:t>
+            </w:r>
+          </w:p>
+        </w:tc>
+        <w:tc>
+          <w:tcPr>
+            <w:tcW w:w="1850" w:type="dxa"/>
+          </w:tcPr>
+          <w:p>
+            <w:pPr>
+              <w:pStyle w:val="Flietext"/>
+              <w:cnfStyle w:val="000000000000" w:firstRow="0" w:lastRow="0" w:firstColumn="0" w:lastColumn="0" w:oddVBand="0" w:evenVBand="0" w:oddHBand="0" w:evenHBand="0" w:firstRowFirstColumn="0" w:firstRowLastColumn="0" w:lastRowFirstColumn="0" w:lastRowLastColumn="0"/>
+            </w:pPr>
+            <w:r>
+              <w:t>2</w:t>
+            </w:r>
+            <w:r>
+              <w:t>4</w:t>
+            </w:r>
+          </w:p>
+        </w:tc>
+        <w:tc>
+          <w:tcPr>
+            <w:tcW w:w="2397" w:type="dxa"/>
+          </w:tcPr>
+          <w:p>
+            <w:pPr>
+              <w:pStyle w:val="Flietext"/>
+              <w:cnfStyle w:val="000000000000" w:firstRow="0" w:lastRow="0" w:firstColumn="0" w:lastColumn="0" w:oddVBand="0" w:evenVBand="0" w:oddHBand="0" w:evenHBand="0" w:firstRowFirstColumn="0" w:firstRowLastColumn="0" w:lastRowFirstColumn="0" w:lastRowLastColumn="0"/>
+            </w:pPr>
+            <w:r>
+              <w:t>10.06.2019</w:t>
+            </w:r>
+          </w:p>
+        </w:tc>
+      </w:tr>
+      <w:tr>
+        <w:trPr>
+          <w:cnfStyle w:val="000000100000" w:firstRow="0" w:lastRow="0" w:firstColumn="0" w:lastColumn="0" w:oddVBand="0" w:evenVBand="0" w:oddHBand="1" w:evenHBand="0" w:firstRowFirstColumn="0" w:firstRowLastColumn="0" w:lastRowFirstColumn="0" w:lastRowLastColumn="0"/>
+        </w:trPr>
+        <w:tc>
+          <w:tcPr>
+            <w:cnfStyle w:val="001000000000" w:firstRow="0" w:lastRow="0" w:firstColumn="1" w:lastColumn="0" w:oddVBand="0" w:evenVBand="0" w:oddHBand="0" w:evenHBand="0" w:firstRowFirstColumn="0" w:firstRowLastColumn="0" w:lastRowFirstColumn="0" w:lastRowLastColumn="0"/>
+            <w:tcW w:w="2123" w:type="dxa"/>
+          </w:tcPr>
+          <w:p>
+            <w:pPr>
+              <w:pStyle w:val="Flietext"/>
+            </w:pPr>
+            <w:r>
+              <w:t>Dokumentation</w:t>
+            </w:r>
+          </w:p>
+        </w:tc>
+        <w:tc>
+          <w:tcPr>
+            <w:tcW w:w="2123" w:type="dxa"/>
+          </w:tcPr>
+          <w:p>
+            <w:pPr>
+              <w:pStyle w:val="Flietext"/>
+              <w:cnfStyle w:val="000000100000" w:firstRow="0" w:lastRow="0" w:firstColumn="0" w:lastColumn="0" w:oddVBand="0" w:evenVBand="0" w:oddHBand="1" w:evenHBand="0" w:firstRowFirstColumn="0" w:firstRowLastColumn="0" w:lastRowFirstColumn="0" w:lastRowLastColumn="0"/>
+            </w:pPr>
+            <w:r>
+              <w:t>3</w:t>
+            </w:r>
+          </w:p>
+        </w:tc>
+        <w:tc>
+          <w:tcPr>
+            <w:tcW w:w="1850" w:type="dxa"/>
+          </w:tcPr>
+          <w:p>
+            <w:pPr>
+              <w:pStyle w:val="Flietext"/>
+              <w:cnfStyle w:val="000000100000" w:firstRow="0" w:lastRow="0" w:firstColumn="0" w:lastColumn="0" w:oddVBand="0" w:evenVBand="0" w:oddHBand="1" w:evenHBand="0" w:firstRowFirstColumn="0" w:firstRowLastColumn="0" w:lastRowFirstColumn="0" w:lastRowLastColumn="0"/>
+            </w:pPr>
+            <w:r>
+              <w:t>8</w:t>
+            </w:r>
+          </w:p>
+        </w:tc>
+        <w:tc>
+          <w:tcPr>
+            <w:tcW w:w="2397" w:type="dxa"/>
+          </w:tcPr>
+          <w:p>
+            <w:pPr>
+              <w:pStyle w:val="Flietext"/>
+              <w:cnfStyle w:val="000000100000" w:firstRow="0" w:lastRow="0" w:firstColumn="0" w:lastColumn="0" w:oddVBand="0" w:evenVBand="0" w:oddHBand="1" w:evenHBand="0" w:firstRowFirstColumn="0" w:firstRowLastColumn="0" w:lastRowFirstColumn="0" w:lastRowLastColumn="0"/>
+            </w:pPr>
+            <w:r>
+              <w:t>17.06.2019</w:t>
+            </w:r>
+          </w:p>
+        </w:tc>
+      </w:tr>
+      <w:tr>
+        <w:tc>
+          <w:tcPr>
+            <w:cnfStyle w:val="001000000000" w:firstRow="0" w:lastRow="0" w:firstColumn="1" w:lastColumn="0" w:oddVBand="0" w:evenVBand="0" w:oddHBand="0" w:evenHBand="0" w:firstRowFirstColumn="0" w:firstRowLastColumn="0" w:lastRowFirstColumn="0" w:lastRowLastColumn="0"/>
+            <w:tcW w:w="2123" w:type="dxa"/>
+          </w:tcPr>
+          <w:p>
+            <w:pPr>
+              <w:pStyle w:val="Flietext"/>
+            </w:pPr>
+            <w:r>
+              <w:t>Präsentation</w:t>
+            </w:r>
+          </w:p>
+        </w:tc>
+        <w:tc>
+          <w:tcPr>
+            <w:tcW w:w="2123" w:type="dxa"/>
+          </w:tcPr>
+          <w:p>
+            <w:pPr>
+              <w:pStyle w:val="Flietext"/>
+              <w:cnfStyle w:val="000000000000" w:firstRow="0" w:lastRow="0" w:firstColumn="0" w:lastColumn="0" w:oddVBand="0" w:evenVBand="0" w:oddHBand="0" w:evenHBand="0" w:firstRowFirstColumn="0" w:firstRowLastColumn="0" w:lastRowFirstColumn="0" w:lastRowLastColumn="0"/>
+            </w:pPr>
+            <w:r>
+              <w:t>0</w:t>
+            </w:r>
+          </w:p>
+        </w:tc>
+        <w:tc>
+          <w:tcPr>
+            <w:tcW w:w="1850" w:type="dxa"/>
+          </w:tcPr>
+          <w:p>
+            <w:pPr>
+              <w:pStyle w:val="Flietext"/>
+              <w:cnfStyle w:val="000000000000" w:firstRow="0" w:lastRow="0" w:firstColumn="0" w:lastColumn="0" w:oddVBand="0" w:evenVBand="0" w:oddHBand="0" w:evenHBand="0" w:firstRowFirstColumn="0" w:firstRowLastColumn="0" w:lastRowFirstColumn="0" w:lastRowLastColumn="0"/>
+            </w:pPr>
+            <w:r>
+              <w:t>7</w:t>
+            </w:r>
+          </w:p>
+        </w:tc>
+        <w:tc>
+          <w:tcPr>
+            <w:tcW w:w="2397" w:type="dxa"/>
+          </w:tcPr>
+          <w:p>
+            <w:pPr>
+              <w:pStyle w:val="Flietext"/>
+              <w:cnfStyle w:val="000000000000" w:firstRow="0" w:lastRow="0" w:firstColumn="0" w:lastColumn="0" w:oddVBand="0" w:evenVBand="0" w:oddHBand="0" w:evenHBand="0" w:firstRowFirstColumn="0" w:firstRowLastColumn="0" w:lastRowFirstColumn="0" w:lastRowLastColumn="0"/>
+            </w:pPr>
+            <w:r>
+              <w:t>17.06.2019</w:t>
+            </w:r>
+          </w:p>
+        </w:tc>
+      </w:tr>
+      <w:tr>
+        <w:trPr>
+          <w:cnfStyle w:val="000000100000" w:firstRow="0" w:lastRow="0" w:firstColumn="0" w:lastColumn="0" w:oddVBand="0" w:evenVBand="0" w:oddHBand="1" w:evenHBand="0" w:firstRowFirstColumn="0" w:firstRowLastColumn="0" w:lastRowFirstColumn="0" w:lastRowLastColumn="0"/>
+        </w:trPr>
+        <w:tc>
+          <w:tcPr>
+            <w:cnfStyle w:val="001000000000" w:firstRow="0" w:lastRow="0" w:firstColumn="1" w:lastColumn="0" w:oddVBand="0" w:evenVBand="0" w:oddHBand="0" w:evenHBand="0" w:firstRowFirstColumn="0" w:firstRowLastColumn="0" w:lastRowFirstColumn="0" w:lastRowLastColumn="0"/>
+            <w:tcW w:w="2123" w:type="dxa"/>
+          </w:tcPr>
+          <w:p>
+            <w:pPr>
+              <w:pStyle w:val="Flietext"/>
+            </w:pPr>
+            <w:r>
+              <w:t>Projektleitung</w:t>
+            </w:r>
+          </w:p>
+        </w:tc>
+        <w:tc>
+          <w:tcPr>
+            <w:tcW w:w="2123" w:type="dxa"/>
+          </w:tcPr>
+          <w:p>
+            <w:pPr>
+              <w:pStyle w:val="Flietext"/>
+              <w:cnfStyle w:val="000000100000" w:firstRow="0" w:lastRow="0" w:firstColumn="0" w:lastColumn="0" w:oddVBand="0" w:evenVBand="0" w:oddHBand="1" w:evenHBand="0" w:firstRowFirstColumn="0" w:firstRowLastColumn="0" w:lastRowFirstColumn="0" w:lastRowLastColumn="0"/>
+            </w:pPr>
+            <w:r>
+              <w:t>3</w:t>
+            </w:r>
+          </w:p>
+        </w:tc>
+        <w:tc>
+          <w:tcPr>
+            <w:tcW w:w="1850" w:type="dxa"/>
+          </w:tcPr>
+          <w:p>
+            <w:pPr>
+              <w:pStyle w:val="Flietext"/>
+              <w:cnfStyle w:val="000000100000" w:firstRow="0" w:lastRow="0" w:firstColumn="0" w:lastColumn="0" w:oddVBand="0" w:evenVBand="0" w:oddHBand="1" w:evenHBand="0" w:firstRowFirstColumn="0" w:firstRowLastColumn="0" w:lastRowFirstColumn="0" w:lastRowLastColumn="0"/>
+            </w:pPr>
+            <w:r>
+              <w:t>7</w:t>
+            </w:r>
+          </w:p>
+        </w:tc>
+        <w:tc>
+          <w:tcPr>
+            <w:tcW w:w="2397" w:type="dxa"/>
+          </w:tcPr>
+          <w:p>
+            <w:pPr>
+              <w:pStyle w:val="Flietext"/>
+              <w:cnfStyle w:val="000000100000" w:firstRow="0" w:lastRow="0" w:firstColumn="0" w:lastColumn="0" w:oddVBand="0" w:evenVBand="0" w:oddHBand="1" w:evenHBand="0" w:firstRowFirstColumn="0" w:firstRowLastColumn="0" w:lastRowFirstColumn="0" w:lastRowLastColumn="0"/>
+            </w:pPr>
+            <w:r>
+              <w:t>17.06.2019</w:t>
+            </w:r>
+          </w:p>
+        </w:tc>
+      </w:tr>
+    </w:tbl>
     <w:p>
       <w:pPr>
         <w:pStyle w:val="Flietext"/>
@@ -2309,9 +2464,6 @@
         </w:rPr>
       </w:pPr>
       <w:r>
-        <w:t>Es kann sein, dass im Laufe des Projekts noch einige Änderungen an der Datenbank vorgenommen werden. Im Wesentlichen ist sie bereits fertig.</w:t>
-      </w:r>
-      <w:r>
         <w:br w:type="page"/>
       </w:r>
     </w:p>
@@ -2319,20 +2471,104 @@
       <w:pPr>
         <w:pStyle w:val="Gliederungsebene1"/>
       </w:pPr>
-      <w:bookmarkStart w:id="6" w:name="_Toc9243480"/>
+      <w:bookmarkStart w:id="4" w:name="_Toc9783593"/>
       <w:r>
         <w:lastRenderedPageBreak/>
         <w:t>Berichterstattung</w:t>
       </w:r>
+      <w:bookmarkEnd w:id="4"/>
+    </w:p>
+    <w:p>
+      <w:pPr>
+        <w:pStyle w:val="Gliederungsebene2"/>
+      </w:pPr>
+      <w:bookmarkStart w:id="5" w:name="_Toc9783594"/>
+      <w:r>
+        <w:t>Alexander Salletmaier (Projektleitung)</w:t>
+      </w:r>
+      <w:bookmarkEnd w:id="5"/>
+    </w:p>
+    <w:p>
+      <w:pPr>
+        <w:pStyle w:val="Aufzhlungdiplomarbeit"/>
+      </w:pPr>
+      <w:r>
+        <w:t>Bericht vollständig angefertigt</w:t>
+      </w:r>
+    </w:p>
+    <w:p>
+      <w:pPr>
+        <w:pStyle w:val="Aufzhlungdiplomarbeit"/>
+      </w:pPr>
+      <w:r>
+        <w:t>Dokumentation</w:t>
+      </w:r>
+    </w:p>
+    <w:p>
+      <w:pPr>
+        <w:pStyle w:val="Aufzhlungdiplomarbeit"/>
+      </w:pPr>
+      <w:r>
+        <w:t xml:space="preserve">REST und </w:t>
+      </w:r>
+      <w:proofErr w:type="gramStart"/>
+      <w:r>
+        <w:t>Backend</w:t>
+      </w:r>
+      <w:proofErr w:type="gramEnd"/>
+      <w:r>
+        <w:t xml:space="preserve"> abstimmen; Tests müssen noch durchgeführt werden</w:t>
+      </w:r>
+    </w:p>
+    <w:p>
+      <w:pPr>
+        <w:pStyle w:val="Gliederungsebene2"/>
+      </w:pPr>
+      <w:bookmarkStart w:id="6" w:name="_Toc9783595"/>
+      <w:r>
+        <w:t>Thomas Wageneder (Backend)</w:t>
+      </w:r>
       <w:bookmarkEnd w:id="6"/>
     </w:p>
     <w:p>
       <w:pPr>
+        <w:pStyle w:val="Aufzhlungdiplomarbeit"/>
+      </w:pPr>
+      <w:r>
+        <w:t>URLs fertiggestellt</w:t>
+      </w:r>
+    </w:p>
+    <w:p>
+      <w:pPr>
+        <w:pStyle w:val="Aufzhlungdiplomarbeit"/>
+      </w:pPr>
+      <w:r>
+        <w:t>Entsprechende DTOs angefertigt</w:t>
+      </w:r>
+    </w:p>
+    <w:p>
+      <w:pPr>
+        <w:pStyle w:val="Aufzhlungdiplomarbeit"/>
+      </w:pPr>
+      <w:r>
+        <w:t>Fehler bei Datenbankzugriff beseitigt</w:t>
+      </w:r>
+    </w:p>
+    <w:p>
+      <w:pPr>
         <w:pStyle w:val="Gliederungsebene2"/>
       </w:pPr>
-      <w:bookmarkStart w:id="7" w:name="_Toc9243481"/>
-      <w:r>
-        <w:t>Alexander Salletmaier (Projektleitung)</w:t>
+      <w:bookmarkStart w:id="7" w:name="_Toc9783596"/>
+      <w:r>
+        <w:t xml:space="preserve">Lukas </w:t>
+      </w:r>
+      <w:proofErr w:type="spellStart"/>
+      <w:r>
+        <w:t>Litzlbauer</w:t>
+      </w:r>
+      <w:proofErr w:type="spellEnd"/>
+      <w:r>
+        <w:t xml:space="preserve"> (Datenbank)</w:t>
       </w:r>
       <w:bookmarkEnd w:id="7"/>
     </w:p>
@@ -2341,46 +2577,125 @@
         <w:pStyle w:val="Aufzhlungdiplomarbeit"/>
       </w:pPr>
       <w:r>
-        <w:t>Bericht vollständig angefertigt</w:t>
+        <w:t>Fehler bei Datenbankzugriff beseitigt</w:t>
+      </w:r>
+    </w:p>
+    <w:p>
+      <w:pPr>
+        <w:pStyle w:val="Aufzhlungdiplomarbeit"/>
+      </w:pPr>
+      <w:r>
+        <w:t>Mithilfe bei Backend</w:t>
       </w:r>
     </w:p>
     <w:p>
       <w:pPr>
         <w:pStyle w:val="Gliederungsebene2"/>
       </w:pPr>
-      <w:bookmarkStart w:id="8" w:name="_Toc9243482"/>
-      <w:r>
-        <w:t>Thomas Wageneder (Backend)</w:t>
+      <w:bookmarkStart w:id="8" w:name="_Toc9783597"/>
+      <w:r>
+        <w:t>Aleks Dimitrov (REST)</w:t>
       </w:r>
       <w:bookmarkEnd w:id="8"/>
     </w:p>
     <w:p>
       <w:pPr>
-        <w:pStyle w:val="Flietext"/>
-      </w:pPr>
+        <w:pStyle w:val="Aufzhlungdiplomarbeit"/>
+      </w:pPr>
+      <w:r>
+        <w:t>Unterlage für Bericht III erstellt und unvollständig angefertigt</w:t>
+      </w:r>
+    </w:p>
+    <w:p>
+      <w:pPr>
+        <w:pStyle w:val="Aufzhlungdiplomarbeit"/>
+      </w:pPr>
+      <w:r>
+        <w:t xml:space="preserve">Anpassen des JSON-Strings mit Hilfe von Jakob </w:t>
+      </w:r>
+      <w:proofErr w:type="spellStart"/>
+      <w:r>
+        <w:t>Deubler</w:t>
+      </w:r>
+      <w:proofErr w:type="spellEnd"/>
+    </w:p>
+    <w:p>
+      <w:pPr>
+        <w:pStyle w:val="Aufzhlungdiplomarbeit"/>
+      </w:pPr>
+      <w:r>
+        <w:t>Design des User-Interface auf Zettel (Häufige Absprache mit Team-Kollegen)</w:t>
+      </w:r>
     </w:p>
     <w:p>
       <w:pPr>
         <w:pStyle w:val="Gliederungsebene2"/>
       </w:pPr>
-      <w:bookmarkStart w:id="9" w:name="_Toc9243483"/>
-      <w:r>
-        <w:t>Lukas Litzlbauer (Datenbank)</w:t>
+      <w:bookmarkStart w:id="9" w:name="_Toc9783598"/>
+      <w:r>
+        <w:t xml:space="preserve">Jakob </w:t>
+      </w:r>
+      <w:proofErr w:type="spellStart"/>
+      <w:r>
+        <w:t>Deubler</w:t>
+      </w:r>
+      <w:proofErr w:type="spellEnd"/>
+      <w:r>
+        <w:t xml:space="preserve"> (REST)</w:t>
       </w:r>
       <w:bookmarkEnd w:id="9"/>
     </w:p>
     <w:p>
       <w:pPr>
-        <w:pStyle w:val="Flietext"/>
-      </w:pPr>
+        <w:pStyle w:val="Aufzhlungdiplomarbeit"/>
+      </w:pPr>
+      <w:r>
+        <w:t>1h Abwesenheit aufgrund Peers</w:t>
+      </w:r>
+    </w:p>
+    <w:p>
+      <w:pPr>
+        <w:pStyle w:val="Aufzhlungdiplomarbeit"/>
+      </w:pPr>
+      <w:r>
+        <w:t>Anpassen des JSON-Strings mit Hilfe von Aleks Dimitrov</w:t>
+      </w:r>
+    </w:p>
+    <w:p>
+      <w:pPr>
+        <w:pStyle w:val="Aufzhlungdiplomarbeit"/>
+      </w:pPr>
+      <w:r>
+        <w:t>JavaScript Funktionen für den Zusammenbau von JSON-Strings</w:t>
+      </w:r>
+    </w:p>
+    <w:p>
+      <w:pPr>
+        <w:spacing w:after="0" w:line="240" w:lineRule="auto"/>
+        <w:jc w:val="left"/>
+        <w:rPr>
+          <w:rFonts w:ascii="Arial" w:hAnsi="Arial"/>
+          <w:sz w:val="24"/>
+        </w:rPr>
+      </w:pPr>
+      <w:r>
+        <w:br w:type="page"/>
+      </w:r>
     </w:p>
     <w:p>
       <w:pPr>
         <w:pStyle w:val="Gliederungsebene2"/>
       </w:pPr>
-      <w:bookmarkStart w:id="10" w:name="_Toc9243484"/>
-      <w:r>
-        <w:t>Aleks Dimitrov (REST)</w:t>
+      <w:bookmarkStart w:id="10" w:name="_Toc9783599"/>
+      <w:r>
+        <w:lastRenderedPageBreak/>
+        <w:t>Lukas Bauer (Fronte</w:t>
+      </w:r>
+      <w:r>
+        <w:t>n</w:t>
+      </w:r>
+      <w:r>
+        <w:t>d)</w:t>
       </w:r>
       <w:bookmarkEnd w:id="10"/>
     </w:p>
@@ -2389,7 +2704,7 @@
         <w:pStyle w:val="Aufzhlungdiplomarbeit"/>
       </w:pPr>
       <w:r>
-        <w:t>Unterlage für Bericht III erstellt und unvollständig angefertigt</w:t>
+        <w:t>Add-Customer Komponente programmiert und implementiert</w:t>
       </w:r>
     </w:p>
     <w:p>
@@ -2397,113 +2712,31 @@
         <w:pStyle w:val="Aufzhlungdiplomarbeit"/>
       </w:pPr>
       <w:r>
-        <w:t>Anpassen des JSON-Strings mit Hilfe von Jakob Deubler</w:t>
-      </w:r>
+        <w:t>Lending-Book Komponente programmiert und implementiert</w:t>
+      </w:r>
+    </w:p>
+    <w:p>
+      <w:pPr>
+        <w:pStyle w:val="Gliederungsebene2"/>
+      </w:pPr>
+      <w:bookmarkStart w:id="11" w:name="_Toc9783600"/>
+      <w:r>
+        <w:t>Jonas Voraberger (Fronte</w:t>
+      </w:r>
+      <w:r>
+        <w:t>n</w:t>
+      </w:r>
+      <w:r>
+        <w:t>d)</w:t>
+      </w:r>
+      <w:bookmarkEnd w:id="11"/>
     </w:p>
     <w:p>
       <w:pPr>
         <w:pStyle w:val="Aufzhlungdiplomarbeit"/>
       </w:pPr>
       <w:r>
-        <w:t>Design des User-Interface auf Zettel (Häufige Absprache mit Team-Kollegen)</w:t>
-      </w:r>
-    </w:p>
-    <w:p>
-      <w:pPr>
-        <w:pStyle w:val="Gliederungsebene2"/>
-      </w:pPr>
-      <w:bookmarkStart w:id="11" w:name="_Toc9243485"/>
-      <w:r>
-        <w:t>Jakob Deubler (REST)</w:t>
-      </w:r>
-      <w:bookmarkEnd w:id="11"/>
-    </w:p>
-    <w:p>
-      <w:pPr>
-        <w:pStyle w:val="Aufzhlungdiplomarbeit"/>
-      </w:pPr>
-      <w:r>
-        <w:t>1h Abwesenheit aufgrund Peers</w:t>
-      </w:r>
-    </w:p>
-    <w:p>
-      <w:pPr>
-        <w:pStyle w:val="Aufzhlungdiplomarbeit"/>
-      </w:pPr>
-      <w:r>
-        <w:t>Anpassen des JSON-Strings mit Hilfe von Aleks Dimitrov</w:t>
-      </w:r>
-    </w:p>
-    <w:p>
-      <w:pPr>
-        <w:pStyle w:val="Aufzhlungdiplomarbeit"/>
-      </w:pPr>
-      <w:r>
-        <w:t>JavaScript Funktionen für den Zusammenbau von JSON-Strings</w:t>
-      </w:r>
-    </w:p>
-    <w:p>
-      <w:pPr>
-        <w:pStyle w:val="Gliederungsebene2"/>
-      </w:pPr>
-      <w:bookmarkStart w:id="12" w:name="_Toc9243486"/>
-      <w:r>
-        <w:t>Lukas Bauer (Fronte</w:t>
-      </w:r>
-      <w:r>
-        <w:t>n</w:t>
-      </w:r>
-      <w:r>
-        <w:t>d)</w:t>
-      </w:r>
-      <w:bookmarkEnd w:id="12"/>
-    </w:p>
-    <w:p>
-      <w:pPr>
-        <w:pStyle w:val="Aufzhlungdiplomarbeit"/>
-      </w:pPr>
-      <w:r>
-        <w:t xml:space="preserve">Add-Customer Komponente programmiert und </w:t>
-      </w:r>
-      <w:r>
-        <w:t>implementiert</w:t>
-      </w:r>
-    </w:p>
-    <w:p>
-      <w:pPr>
-        <w:pStyle w:val="Aufzhlungdiplomarbeit"/>
-      </w:pPr>
-      <w:r>
-        <w:t>Lending-Book Komponente programmiert und implementiert</w:t>
-      </w:r>
-    </w:p>
-    <w:p>
-      <w:pPr>
-        <w:pStyle w:val="Gliederungsebene2"/>
-      </w:pPr>
-      <w:bookmarkStart w:id="13" w:name="_Toc9243487"/>
-      <w:r>
-        <w:t>Jonas Voraberger (Fronte</w:t>
-      </w:r>
-      <w:r>
-        <w:t>n</w:t>
-      </w:r>
-      <w:r>
-        <w:t>d)</w:t>
-      </w:r>
-      <w:bookmarkEnd w:id="13"/>
-    </w:p>
-    <w:p>
-      <w:pPr>
-        <w:pStyle w:val="Aufzhlungdiplomarbeit"/>
-      </w:pPr>
-      <w:r>
-        <w:t>Professionelle Einschulung von Lukas Bauer</w:t>
-      </w:r>
-      <w:bookmarkStart w:id="14" w:name="_GoBack"/>
-      <w:bookmarkEnd w:id="14"/>
-      <w:r>
-        <w:t xml:space="preserve"> </w:t>
+        <w:t xml:space="preserve">Professionelle Einschulung von Lukas Bauer </w:t>
       </w:r>
     </w:p>
     <w:sectPr>
@@ -2520,7 +2753,7 @@
 </file>
 
 <file path=word/endnotes.xml><?xml version="1.0" encoding="utf-8"?>
-<w:endnotes xmlns:wpc="http://schemas.microsoft.com/office/word/2010/wordprocessingCanvas" xmlns:mc="http://schemas.openxmlformats.org/markup-compatibility/2006" xmlns:o="urn:schemas-microsoft-com:office:office" xmlns:r="http://schemas.openxmlformats.org/officeDocument/2006/relationships" xmlns:m="http://schemas.openxmlformats.org/officeDocument/2006/math" xmlns:v="urn:schemas-microsoft-com:vml" xmlns:wp14="http://schemas.microsoft.com/office/word/2010/wordprocessingDrawing" xmlns:wp="http://schemas.openxmlformats.org/drawingml/2006/wordprocessingDrawing" xmlns:w10="urn:schemas-microsoft-com:office:word" xmlns:w="http://schemas.openxmlformats.org/wordprocessingml/2006/main" xmlns:w14="http://schemas.microsoft.com/office/word/2010/wordml" xmlns:w15="http://schemas.microsoft.com/office/word/2012/wordml" xmlns:wpg="http://schemas.microsoft.com/office/word/2010/wordprocessingGroup" xmlns:wpi="http://schemas.microsoft.com/office/word/2010/wordprocessingInk" xmlns:wne="http://schemas.microsoft.com/office/word/2006/wordml" xmlns:wps="http://schemas.microsoft.com/office/word/2010/wordprocessingShape" mc:Ignorable="w14 w15 wp14">
+<w:endnotes xmlns:wpc="http://schemas.microsoft.com/office/word/2010/wordprocessingCanvas" xmlns:cx="http://schemas.microsoft.com/office/drawing/2014/chartex" xmlns:cx1="http://schemas.microsoft.com/office/drawing/2015/9/8/chartex" xmlns:cx2="http://schemas.microsoft.com/office/drawing/2015/10/21/chartex" xmlns:cx3="http://schemas.microsoft.com/office/drawing/2016/5/9/chartex" xmlns:cx4="http://schemas.microsoft.com/office/drawing/2016/5/10/chartex" xmlns:cx5="http://schemas.microsoft.com/office/drawing/2016/5/11/chartex" xmlns:cx6="http://schemas.microsoft.com/office/drawing/2016/5/12/chartex" xmlns:cx7="http://schemas.microsoft.com/office/drawing/2016/5/13/chartex" xmlns:cx8="http://schemas.microsoft.com/office/drawing/2016/5/14/chartex" xmlns:mc="http://schemas.openxmlformats.org/markup-compatibility/2006" xmlns:aink="http://schemas.microsoft.com/office/drawing/2016/ink" xmlns:am3d="http://schemas.microsoft.com/office/drawing/2017/model3d" xmlns:o="urn:schemas-microsoft-com:office:office" xmlns:r="http://schemas.openxmlformats.org/officeDocument/2006/relationships" xmlns:m="http://schemas.openxmlformats.org/officeDocument/2006/math" xmlns:v="urn:schemas-microsoft-com:vml" xmlns:wp14="http://schemas.microsoft.com/office/word/2010/wordprocessingDrawing" xmlns:wp="http://schemas.openxmlformats.org/drawingml/2006/wordprocessingDrawing" xmlns:w10="urn:schemas-microsoft-com:office:word" xmlns:w="http://schemas.openxmlformats.org/wordprocessingml/2006/main" xmlns:w14="http://schemas.microsoft.com/office/word/2010/wordml" xmlns:w15="http://schemas.microsoft.com/office/word/2012/wordml" xmlns:w16cid="http://schemas.microsoft.com/office/word/2016/wordml/cid" xmlns:w16se="http://schemas.microsoft.com/office/word/2015/wordml/symex" xmlns:wpg="http://schemas.microsoft.com/office/word/2010/wordprocessingGroup" xmlns:wpi="http://schemas.microsoft.com/office/word/2010/wordprocessingInk" xmlns:wne="http://schemas.microsoft.com/office/word/2006/wordml" xmlns:wps="http://schemas.microsoft.com/office/word/2010/wordprocessingShape" mc:Ignorable="w14 w15 w16se w16cid wp14">
   <w:endnote w:type="separator" w:id="-1">
     <w:p>
       <w:pPr>
@@ -2545,7 +2778,7 @@
 </file>
 
 <file path=word/footer1.xml><?xml version="1.0" encoding="utf-8"?>
-<w:ftr xmlns:wpc="http://schemas.microsoft.com/office/word/2010/wordprocessingCanvas" xmlns:mc="http://schemas.openxmlformats.org/markup-compatibility/2006" xmlns:o="urn:schemas-microsoft-com:office:office" xmlns:r="http://schemas.openxmlformats.org/officeDocument/2006/relationships" xmlns:m="http://schemas.openxmlformats.org/officeDocument/2006/math" xmlns:v="urn:schemas-microsoft-com:vml" xmlns:wp14="http://schemas.microsoft.com/office/word/2010/wordprocessingDrawing" xmlns:wp="http://schemas.openxmlformats.org/drawingml/2006/wordprocessingDrawing" xmlns:w10="urn:schemas-microsoft-com:office:word" xmlns:w="http://schemas.openxmlformats.org/wordprocessingml/2006/main" xmlns:w14="http://schemas.microsoft.com/office/word/2010/wordml" xmlns:w15="http://schemas.microsoft.com/office/word/2012/wordml" xmlns:wpg="http://schemas.microsoft.com/office/word/2010/wordprocessingGroup" xmlns:wpi="http://schemas.microsoft.com/office/word/2010/wordprocessingInk" xmlns:wne="http://schemas.microsoft.com/office/word/2006/wordml" xmlns:wps="http://schemas.microsoft.com/office/word/2010/wordprocessingShape" mc:Ignorable="w14 w15 wp14">
+<w:ftr xmlns:wpc="http://schemas.microsoft.com/office/word/2010/wordprocessingCanvas" xmlns:cx="http://schemas.microsoft.com/office/drawing/2014/chartex" xmlns:cx1="http://schemas.microsoft.com/office/drawing/2015/9/8/chartex" xmlns:cx2="http://schemas.microsoft.com/office/drawing/2015/10/21/chartex" xmlns:cx3="http://schemas.microsoft.com/office/drawing/2016/5/9/chartex" xmlns:cx4="http://schemas.microsoft.com/office/drawing/2016/5/10/chartex" xmlns:cx5="http://schemas.microsoft.com/office/drawing/2016/5/11/chartex" xmlns:cx6="http://schemas.microsoft.com/office/drawing/2016/5/12/chartex" xmlns:cx7="http://schemas.microsoft.com/office/drawing/2016/5/13/chartex" xmlns:cx8="http://schemas.microsoft.com/office/drawing/2016/5/14/chartex" xmlns:mc="http://schemas.openxmlformats.org/markup-compatibility/2006" xmlns:aink="http://schemas.microsoft.com/office/drawing/2016/ink" xmlns:am3d="http://schemas.microsoft.com/office/drawing/2017/model3d" xmlns:o="urn:schemas-microsoft-com:office:office" xmlns:r="http://schemas.openxmlformats.org/officeDocument/2006/relationships" xmlns:m="http://schemas.openxmlformats.org/officeDocument/2006/math" xmlns:v="urn:schemas-microsoft-com:vml" xmlns:wp14="http://schemas.microsoft.com/office/word/2010/wordprocessingDrawing" xmlns:wp="http://schemas.openxmlformats.org/drawingml/2006/wordprocessingDrawing" xmlns:w10="urn:schemas-microsoft-com:office:word" xmlns:w="http://schemas.openxmlformats.org/wordprocessingml/2006/main" xmlns:w14="http://schemas.microsoft.com/office/word/2010/wordml" xmlns:w15="http://schemas.microsoft.com/office/word/2012/wordml" xmlns:w16cid="http://schemas.microsoft.com/office/word/2016/wordml/cid" xmlns:w16se="http://schemas.microsoft.com/office/word/2015/wordml/symex" xmlns:wpg="http://schemas.microsoft.com/office/word/2010/wordprocessingGroup" xmlns:wpi="http://schemas.microsoft.com/office/word/2010/wordprocessingInk" xmlns:wne="http://schemas.microsoft.com/office/word/2006/wordml" xmlns:wps="http://schemas.microsoft.com/office/word/2010/wordprocessingShape" mc:Ignorable="w14 w15 w16se w16cid wp14">
   <w:p>
     <w:pPr>
       <w:pStyle w:val="Fuzeile"/>
@@ -2583,7 +2816,7 @@
 </file>
 
 <file path=word/footnotes.xml><?xml version="1.0" encoding="utf-8"?>
-<w:footnotes xmlns:wpc="http://schemas.microsoft.com/office/word/2010/wordprocessingCanvas" xmlns:mc="http://schemas.openxmlformats.org/markup-compatibility/2006" xmlns:o="urn:schemas-microsoft-com:office:office" xmlns:r="http://schemas.openxmlformats.org/officeDocument/2006/relationships" xmlns:m="http://schemas.openxmlformats.org/officeDocument/2006/math" xmlns:v="urn:schemas-microsoft-com:vml" xmlns:wp14="http://schemas.microsoft.com/office/word/2010/wordprocessingDrawing" xmlns:wp="http://schemas.openxmlformats.org/drawingml/2006/wordprocessingDrawing" xmlns:w10="urn:schemas-microsoft-com:office:word" xmlns:w="http://schemas.openxmlformats.org/wordprocessingml/2006/main" xmlns:w14="http://schemas.microsoft.com/office/word/2010/wordml" xmlns:w15="http://schemas.microsoft.com/office/word/2012/wordml" xmlns:wpg="http://schemas.microsoft.com/office/word/2010/wordprocessingGroup" xmlns:wpi="http://schemas.microsoft.com/office/word/2010/wordprocessingInk" xmlns:wne="http://schemas.microsoft.com/office/word/2006/wordml" xmlns:wps="http://schemas.microsoft.com/office/word/2010/wordprocessingShape" mc:Ignorable="w14 w15 wp14">
+<w:footnotes xmlns:wpc="http://schemas.microsoft.com/office/word/2010/wordprocessingCanvas" xmlns:cx="http://schemas.microsoft.com/office/drawing/2014/chartex" xmlns:cx1="http://schemas.microsoft.com/office/drawing/2015/9/8/chartex" xmlns:cx2="http://schemas.microsoft.com/office/drawing/2015/10/21/chartex" xmlns:cx3="http://schemas.microsoft.com/office/drawing/2016/5/9/chartex" xmlns:cx4="http://schemas.microsoft.com/office/drawing/2016/5/10/chartex" xmlns:cx5="http://schemas.microsoft.com/office/drawing/2016/5/11/chartex" xmlns:cx6="http://schemas.microsoft.com/office/drawing/2016/5/12/chartex" xmlns:cx7="http://schemas.microsoft.com/office/drawing/2016/5/13/chartex" xmlns:cx8="http://schemas.microsoft.com/office/drawing/2016/5/14/chartex" xmlns:mc="http://schemas.openxmlformats.org/markup-compatibility/2006" xmlns:aink="http://schemas.microsoft.com/office/drawing/2016/ink" xmlns:am3d="http://schemas.microsoft.com/office/drawing/2017/model3d" xmlns:o="urn:schemas-microsoft-com:office:office" xmlns:r="http://schemas.openxmlformats.org/officeDocument/2006/relationships" xmlns:m="http://schemas.openxmlformats.org/officeDocument/2006/math" xmlns:v="urn:schemas-microsoft-com:vml" xmlns:wp14="http://schemas.microsoft.com/office/word/2010/wordprocessingDrawing" xmlns:wp="http://schemas.openxmlformats.org/drawingml/2006/wordprocessingDrawing" xmlns:w10="urn:schemas-microsoft-com:office:word" xmlns:w="http://schemas.openxmlformats.org/wordprocessingml/2006/main" xmlns:w14="http://schemas.microsoft.com/office/word/2010/wordml" xmlns:w15="http://schemas.microsoft.com/office/word/2012/wordml" xmlns:w16cid="http://schemas.microsoft.com/office/word/2016/wordml/cid" xmlns:w16se="http://schemas.microsoft.com/office/word/2015/wordml/symex" xmlns:wpg="http://schemas.microsoft.com/office/word/2010/wordprocessingGroup" xmlns:wpi="http://schemas.microsoft.com/office/word/2010/wordprocessingInk" xmlns:wne="http://schemas.microsoft.com/office/word/2006/wordml" xmlns:wps="http://schemas.microsoft.com/office/word/2010/wordprocessingShape" mc:Ignorable="w14 w15 w16se w16cid wp14">
   <w:footnote w:type="separator" w:id="-1">
     <w:p>
       <w:pPr>
@@ -2608,7 +2841,7 @@
 </file>
 
 <file path=word/header1.xml><?xml version="1.0" encoding="utf-8"?>
-<w:hdr xmlns:wpc="http://schemas.microsoft.com/office/word/2010/wordprocessingCanvas" xmlns:mc="http://schemas.openxmlformats.org/markup-compatibility/2006" xmlns:o="urn:schemas-microsoft-com:office:office" xmlns:r="http://schemas.openxmlformats.org/officeDocument/2006/relationships" xmlns:m="http://schemas.openxmlformats.org/officeDocument/2006/math" xmlns:v="urn:schemas-microsoft-com:vml" xmlns:wp14="http://schemas.microsoft.com/office/word/2010/wordprocessingDrawing" xmlns:wp="http://schemas.openxmlformats.org/drawingml/2006/wordprocessingDrawing" xmlns:w10="urn:schemas-microsoft-com:office:word" xmlns:w="http://schemas.openxmlformats.org/wordprocessingml/2006/main" xmlns:w14="http://schemas.microsoft.com/office/word/2010/wordml" xmlns:w15="http://schemas.microsoft.com/office/word/2012/wordml" xmlns:wpg="http://schemas.microsoft.com/office/word/2010/wordprocessingGroup" xmlns:wpi="http://schemas.microsoft.com/office/word/2010/wordprocessingInk" xmlns:wne="http://schemas.microsoft.com/office/word/2006/wordml" xmlns:wps="http://schemas.microsoft.com/office/word/2010/wordprocessingShape" mc:Ignorable="w14 w15 wp14">
+<w:hdr xmlns:wpc="http://schemas.microsoft.com/office/word/2010/wordprocessingCanvas" xmlns:cx="http://schemas.microsoft.com/office/drawing/2014/chartex" xmlns:cx1="http://schemas.microsoft.com/office/drawing/2015/9/8/chartex" xmlns:cx2="http://schemas.microsoft.com/office/drawing/2015/10/21/chartex" xmlns:cx3="http://schemas.microsoft.com/office/drawing/2016/5/9/chartex" xmlns:cx4="http://schemas.microsoft.com/office/drawing/2016/5/10/chartex" xmlns:cx5="http://schemas.microsoft.com/office/drawing/2016/5/11/chartex" xmlns:cx6="http://schemas.microsoft.com/office/drawing/2016/5/12/chartex" xmlns:cx7="http://schemas.microsoft.com/office/drawing/2016/5/13/chartex" xmlns:cx8="http://schemas.microsoft.com/office/drawing/2016/5/14/chartex" xmlns:mc="http://schemas.openxmlformats.org/markup-compatibility/2006" xmlns:aink="http://schemas.microsoft.com/office/drawing/2016/ink" xmlns:am3d="http://schemas.microsoft.com/office/drawing/2017/model3d" xmlns:o="urn:schemas-microsoft-com:office:office" xmlns:r="http://schemas.openxmlformats.org/officeDocument/2006/relationships" xmlns:m="http://schemas.openxmlformats.org/officeDocument/2006/math" xmlns:v="urn:schemas-microsoft-com:vml" xmlns:wp14="http://schemas.microsoft.com/office/word/2010/wordprocessingDrawing" xmlns:wp="http://schemas.openxmlformats.org/drawingml/2006/wordprocessingDrawing" xmlns:w10="urn:schemas-microsoft-com:office:word" xmlns:w="http://schemas.openxmlformats.org/wordprocessingml/2006/main" xmlns:w14="http://schemas.microsoft.com/office/word/2010/wordml" xmlns:w15="http://schemas.microsoft.com/office/word/2012/wordml" xmlns:w16cid="http://schemas.microsoft.com/office/word/2016/wordml/cid" xmlns:w16se="http://schemas.microsoft.com/office/word/2015/wordml/symex" xmlns:wpg="http://schemas.microsoft.com/office/word/2010/wordprocessingGroup" xmlns:wpi="http://schemas.microsoft.com/office/word/2010/wordprocessingInk" xmlns:wne="http://schemas.microsoft.com/office/word/2006/wordml" xmlns:wps="http://schemas.microsoft.com/office/word/2010/wordprocessingShape" mc:Ignorable="w14 w15 w16se w16cid wp14">
   <w:p>
     <w:pPr>
       <w:pStyle w:val="Kopfzeile"/>
@@ -2648,7 +2881,7 @@
 </file>
 
 <file path=word/numbering.xml><?xml version="1.0" encoding="utf-8"?>
-<w:numbering xmlns:wpc="http://schemas.microsoft.com/office/word/2010/wordprocessingCanvas" xmlns:mc="http://schemas.openxmlformats.org/markup-compatibility/2006" xmlns:o="urn:schemas-microsoft-com:office:office" xmlns:r="http://schemas.openxmlformats.org/officeDocument/2006/relationships" xmlns:m="http://schemas.openxmlformats.org/officeDocument/2006/math" xmlns:v="urn:schemas-microsoft-com:vml" xmlns:wp14="http://schemas.microsoft.com/office/word/2010/wordprocessingDrawing" xmlns:wp="http://schemas.openxmlformats.org/drawingml/2006/wordprocessingDrawing" xmlns:w10="urn:schemas-microsoft-com:office:word" xmlns:w="http://schemas.openxmlformats.org/wordprocessingml/2006/main" xmlns:w14="http://schemas.microsoft.com/office/word/2010/wordml" xmlns:w15="http://schemas.microsoft.com/office/word/2012/wordml" xmlns:wpg="http://schemas.microsoft.com/office/word/2010/wordprocessingGroup" xmlns:wpi="http://schemas.microsoft.com/office/word/2010/wordprocessingInk" xmlns:wne="http://schemas.microsoft.com/office/word/2006/wordml" xmlns:wps="http://schemas.microsoft.com/office/word/2010/wordprocessingShape" mc:Ignorable="w14 w15 wp14">
+<w:numbering xmlns:wpc="http://schemas.microsoft.com/office/word/2010/wordprocessingCanvas" xmlns:cx="http://schemas.microsoft.com/office/drawing/2014/chartex" xmlns:cx1="http://schemas.microsoft.com/office/drawing/2015/9/8/chartex" xmlns:cx2="http://schemas.microsoft.com/office/drawing/2015/10/21/chartex" xmlns:cx3="http://schemas.microsoft.com/office/drawing/2016/5/9/chartex" xmlns:cx4="http://schemas.microsoft.com/office/drawing/2016/5/10/chartex" xmlns:cx5="http://schemas.microsoft.com/office/drawing/2016/5/11/chartex" xmlns:cx6="http://schemas.microsoft.com/office/drawing/2016/5/12/chartex" xmlns:cx7="http://schemas.microsoft.com/office/drawing/2016/5/13/chartex" xmlns:cx8="http://schemas.microsoft.com/office/drawing/2016/5/14/chartex" xmlns:mc="http://schemas.openxmlformats.org/markup-compatibility/2006" xmlns:aink="http://schemas.microsoft.com/office/drawing/2016/ink" xmlns:am3d="http://schemas.microsoft.com/office/drawing/2017/model3d" xmlns:o="urn:schemas-microsoft-com:office:office" xmlns:r="http://schemas.openxmlformats.org/officeDocument/2006/relationships" xmlns:m="http://schemas.openxmlformats.org/officeDocument/2006/math" xmlns:v="urn:schemas-microsoft-com:vml" xmlns:wp14="http://schemas.microsoft.com/office/word/2010/wordprocessingDrawing" xmlns:wp="http://schemas.openxmlformats.org/drawingml/2006/wordprocessingDrawing" xmlns:w10="urn:schemas-microsoft-com:office:word" xmlns:w="http://schemas.openxmlformats.org/wordprocessingml/2006/main" xmlns:w14="http://schemas.microsoft.com/office/word/2010/wordml" xmlns:w15="http://schemas.microsoft.com/office/word/2012/wordml" xmlns:w16cid="http://schemas.microsoft.com/office/word/2016/wordml/cid" xmlns:w16se="http://schemas.microsoft.com/office/word/2015/wordml/symex" xmlns:wpg="http://schemas.microsoft.com/office/word/2010/wordprocessingGroup" xmlns:wpi="http://schemas.microsoft.com/office/word/2010/wordprocessingInk" xmlns:wne="http://schemas.microsoft.com/office/word/2006/wordml" xmlns:wps="http://schemas.microsoft.com/office/word/2010/wordprocessingShape" mc:Ignorable="w14 w15 w16se w16cid wp14">
   <w:abstractNum w:abstractNumId="0" w15:restartNumberingAfterBreak="0">
     <w:nsid w:val="FFFFFF7C"/>
     <w:multiLevelType w:val="singleLevel"/>
@@ -3342,7 +3575,7 @@
 </file>
 
 <file path=word/styles.xml><?xml version="1.0" encoding="utf-8"?>
-<w:styles xmlns:mc="http://schemas.openxmlformats.org/markup-compatibility/2006" xmlns:r="http://schemas.openxmlformats.org/officeDocument/2006/relationships" xmlns:w="http://schemas.openxmlformats.org/wordprocessingml/2006/main" xmlns:w14="http://schemas.microsoft.com/office/word/2010/wordml" xmlns:w15="http://schemas.microsoft.com/office/word/2012/wordml" mc:Ignorable="w14 w15">
+<w:styles xmlns:mc="http://schemas.openxmlformats.org/markup-compatibility/2006" xmlns:r="http://schemas.openxmlformats.org/officeDocument/2006/relationships" xmlns:w="http://schemas.openxmlformats.org/wordprocessingml/2006/main" xmlns:w14="http://schemas.microsoft.com/office/word/2010/wordml" xmlns:w15="http://schemas.microsoft.com/office/word/2012/wordml" xmlns:w16cid="http://schemas.microsoft.com/office/word/2016/wordml/cid" xmlns:w16se="http://schemas.microsoft.com/office/word/2015/wordml/symex" mc:Ignorable="w14 w15 w16se w16cid">
   <w:docDefaults>
     <w:rPrDefault>
       <w:rPr>
@@ -3352,7 +3585,7 @@
     </w:rPrDefault>
     <w:pPrDefault/>
   </w:docDefaults>
-  <w:latentStyles w:defLockedState="0" w:defUIPriority="0" w:defSemiHidden="0" w:defUnhideWhenUsed="0" w:defQFormat="0" w:count="371">
+  <w:latentStyles w:defLockedState="0" w:defUIPriority="0" w:defSemiHidden="0" w:defUnhideWhenUsed="0" w:defQFormat="0" w:count="376">
     <w:lsdException w:name="Normal" w:qFormat="1"/>
     <w:lsdException w:name="heading 1" w:qFormat="1"/>
     <w:lsdException w:name="heading 2" w:semiHidden="1" w:unhideWhenUsed="1" w:qFormat="1"/>
@@ -3452,7 +3685,6 @@
     <w:lsdException w:name="HTML Sample" w:semiHidden="1" w:unhideWhenUsed="1"/>
     <w:lsdException w:name="HTML Typewriter" w:semiHidden="1" w:unhideWhenUsed="1"/>
     <w:lsdException w:name="HTML Variable" w:semiHidden="1" w:unhideWhenUsed="1"/>
-    <w:lsdException w:name="Normal Table" w:semiHidden="1" w:unhideWhenUsed="1"/>
     <w:lsdException w:name="annotation subject" w:semiHidden="1" w:unhideWhenUsed="1"/>
     <w:lsdException w:name="No List" w:semiHidden="1" w:unhideWhenUsed="1"/>
     <w:lsdException w:name="Outline List 1" w:semiHidden="1" w:unhideWhenUsed="1"/>
@@ -3495,11 +3727,8 @@
     <w:lsdException w:name="Table Contemporary" w:semiHidden="1" w:unhideWhenUsed="1"/>
     <w:lsdException w:name="Table Elegant" w:semiHidden="1" w:unhideWhenUsed="1"/>
     <w:lsdException w:name="Table Professional" w:semiHidden="1" w:unhideWhenUsed="1"/>
-    <w:lsdException w:name="Table Subtle 1" w:semiHidden="1" w:unhideWhenUsed="1"/>
     <w:lsdException w:name="Table Subtle 2" w:semiHidden="1" w:unhideWhenUsed="1"/>
     <w:lsdException w:name="Table Web 1" w:semiHidden="1" w:unhideWhenUsed="1"/>
-    <w:lsdException w:name="Table Web 2" w:semiHidden="1" w:unhideWhenUsed="1"/>
-    <w:lsdException w:name="Table Web 3" w:semiHidden="1" w:unhideWhenUsed="1"/>
     <w:lsdException w:name="Balloon Text" w:semiHidden="1" w:unhideWhenUsed="1"/>
     <w:lsdException w:name="Table Theme" w:semiHidden="1" w:unhideWhenUsed="1"/>
     <w:lsdException w:name="Placeholder Text" w:semiHidden="1" w:uiPriority="99"/>
@@ -3717,6 +3946,11 @@
     <w:lsdException w:name="List Table 5 Dark Accent 6" w:uiPriority="50"/>
     <w:lsdException w:name="List Table 6 Colorful Accent 6" w:uiPriority="51"/>
     <w:lsdException w:name="List Table 7 Colorful Accent 6" w:uiPriority="52"/>
+    <w:lsdException w:name="Mention" w:semiHidden="1" w:uiPriority="99" w:unhideWhenUsed="1"/>
+    <w:lsdException w:name="Smart Hyperlink" w:semiHidden="1" w:uiPriority="99" w:unhideWhenUsed="1"/>
+    <w:lsdException w:name="Hashtag" w:semiHidden="1" w:uiPriority="99" w:unhideWhenUsed="1"/>
+    <w:lsdException w:name="Unresolved Mention" w:semiHidden="1" w:uiPriority="99" w:unhideWhenUsed="1"/>
+    <w:lsdException w:name="Smart Link" w:semiHidden="1" w:uiPriority="99" w:unhideWhenUsed="1"/>
   </w:latentStyles>
   <w:style w:type="paragraph" w:default="1" w:styleId="Standard">
     <w:name w:val="Normal"/>
@@ -4284,10 +4518,11 @@
     <w:autoRedefine/>
     <w:uiPriority w:val="39"/>
     <w:unhideWhenUsed/>
-    <w:rsid w:val="00B373DC"/>
+    <w:rsid w:val="009D0865"/>
     <w:pPr>
       <w:tabs>
         <w:tab w:val="left" w:pos="1134"/>
+        <w:tab w:val="left" w:pos="8290"/>
         <w:tab w:val="right" w:leader="dot" w:pos="8493"/>
       </w:tabs>
       <w:spacing w:before="240" w:after="120" w:line="240" w:lineRule="auto"/>
@@ -4477,6 +4712,142 @@
       <w:ind w:left="720"/>
       <w:contextualSpacing/>
     </w:pPr>
+  </w:style>
+  <w:style w:type="table" w:styleId="Gitternetztabelle7farbigAkzent1">
+    <w:name w:val="Grid Table 7 Colorful Accent 1"/>
+    <w:basedOn w:val="NormaleTabelle"/>
+    <w:uiPriority w:val="52"/>
+    <w:rsid w:val="0008098F"/>
+    <w:rPr>
+      <w:color w:val="365F91" w:themeColor="accent1" w:themeShade="BF"/>
+    </w:rPr>
+    <w:tblPr>
+      <w:tblStyleRowBandSize w:val="1"/>
+      <w:tblStyleColBandSize w:val="1"/>
+      <w:tblBorders>
+        <w:top w:val="single" w:sz="4" w:space="0" w:color="95B3D7" w:themeColor="accent1" w:themeTint="99"/>
+        <w:left w:val="single" w:sz="4" w:space="0" w:color="95B3D7" w:themeColor="accent1" w:themeTint="99"/>
+        <w:bottom w:val="single" w:sz="4" w:space="0" w:color="95B3D7" w:themeColor="accent1" w:themeTint="99"/>
+        <w:right w:val="single" w:sz="4" w:space="0" w:color="95B3D7" w:themeColor="accent1" w:themeTint="99"/>
+        <w:insideH w:val="single" w:sz="4" w:space="0" w:color="95B3D7" w:themeColor="accent1" w:themeTint="99"/>
+        <w:insideV w:val="single" w:sz="4" w:space="0" w:color="95B3D7" w:themeColor="accent1" w:themeTint="99"/>
+      </w:tblBorders>
+    </w:tblPr>
+    <w:tblStylePr w:type="firstRow">
+      <w:rPr>
+        <w:b/>
+        <w:bCs/>
+      </w:rPr>
+      <w:tblPr/>
+      <w:tcPr>
+        <w:tcBorders>
+          <w:top w:val="nil"/>
+          <w:left w:val="nil"/>
+          <w:right w:val="nil"/>
+          <w:insideH w:val="nil"/>
+          <w:insideV w:val="nil"/>
+        </w:tcBorders>
+        <w:shd w:val="clear" w:color="auto" w:fill="FFFFFF" w:themeFill="background1"/>
+      </w:tcPr>
+    </w:tblStylePr>
+    <w:tblStylePr w:type="lastRow">
+      <w:rPr>
+        <w:b/>
+        <w:bCs/>
+      </w:rPr>
+      <w:tblPr/>
+      <w:tcPr>
+        <w:tcBorders>
+          <w:left w:val="nil"/>
+          <w:bottom w:val="nil"/>
+          <w:right w:val="nil"/>
+          <w:insideH w:val="nil"/>
+          <w:insideV w:val="nil"/>
+        </w:tcBorders>
+        <w:shd w:val="clear" w:color="auto" w:fill="FFFFFF" w:themeFill="background1"/>
+      </w:tcPr>
+    </w:tblStylePr>
+    <w:tblStylePr w:type="firstCol">
+      <w:pPr>
+        <w:jc w:val="right"/>
+      </w:pPr>
+      <w:rPr>
+        <w:i/>
+        <w:iCs/>
+      </w:rPr>
+      <w:tblPr/>
+      <w:tcPr>
+        <w:tcBorders>
+          <w:top w:val="nil"/>
+          <w:left w:val="nil"/>
+          <w:bottom w:val="nil"/>
+          <w:insideH w:val="nil"/>
+          <w:insideV w:val="nil"/>
+        </w:tcBorders>
+        <w:shd w:val="clear" w:color="auto" w:fill="FFFFFF" w:themeFill="background1"/>
+      </w:tcPr>
+    </w:tblStylePr>
+    <w:tblStylePr w:type="lastCol">
+      <w:rPr>
+        <w:i/>
+        <w:iCs/>
+      </w:rPr>
+      <w:tblPr/>
+      <w:tcPr>
+        <w:tcBorders>
+          <w:top w:val="nil"/>
+          <w:bottom w:val="nil"/>
+          <w:right w:val="nil"/>
+          <w:insideH w:val="nil"/>
+          <w:insideV w:val="nil"/>
+        </w:tcBorders>
+        <w:shd w:val="clear" w:color="auto" w:fill="FFFFFF" w:themeFill="background1"/>
+      </w:tcPr>
+    </w:tblStylePr>
+    <w:tblStylePr w:type="band1Vert">
+      <w:tblPr/>
+      <w:tcPr>
+        <w:shd w:val="clear" w:color="auto" w:fill="DBE5F1" w:themeFill="accent1" w:themeFillTint="33"/>
+      </w:tcPr>
+    </w:tblStylePr>
+    <w:tblStylePr w:type="band1Horz">
+      <w:tblPr/>
+      <w:tcPr>
+        <w:shd w:val="clear" w:color="auto" w:fill="DBE5F1" w:themeFill="accent1" w:themeFillTint="33"/>
+      </w:tcPr>
+    </w:tblStylePr>
+    <w:tblStylePr w:type="neCell">
+      <w:tblPr/>
+      <w:tcPr>
+        <w:tcBorders>
+          <w:bottom w:val="single" w:sz="4" w:space="0" w:color="95B3D7" w:themeColor="accent1" w:themeTint="99"/>
+        </w:tcBorders>
+      </w:tcPr>
+    </w:tblStylePr>
+    <w:tblStylePr w:type="nwCell">
+      <w:tblPr/>
+      <w:tcPr>
+        <w:tcBorders>
+          <w:bottom w:val="single" w:sz="4" w:space="0" w:color="95B3D7" w:themeColor="accent1" w:themeTint="99"/>
+        </w:tcBorders>
+      </w:tcPr>
+    </w:tblStylePr>
+    <w:tblStylePr w:type="seCell">
+      <w:tblPr/>
+      <w:tcPr>
+        <w:tcBorders>
+          <w:top w:val="single" w:sz="4" w:space="0" w:color="95B3D7" w:themeColor="accent1" w:themeTint="99"/>
+        </w:tcBorders>
+      </w:tcPr>
+    </w:tblStylePr>
+    <w:tblStylePr w:type="swCell">
+      <w:tblPr/>
+      <w:tcPr>
+        <w:tcBorders>
+          <w:top w:val="single" w:sz="4" w:space="0" w:color="95B3D7" w:themeColor="accent1" w:themeTint="99"/>
+        </w:tcBorders>
+      </w:tcPr>
+    </w:tblStylePr>
   </w:style>
 </w:styles>
 </file>
@@ -4769,7 +5140,7 @@
 </file>
 
 <file path=customXml/itemProps1.xml><?xml version="1.0" encoding="utf-8"?>
-<ds:datastoreItem xmlns:ds="http://schemas.openxmlformats.org/officeDocument/2006/customXml" ds:itemID="{51B70E84-7CB5-420F-89C9-A47599B9F7BD}">
+<ds:datastoreItem xmlns:ds="http://schemas.openxmlformats.org/officeDocument/2006/customXml" ds:itemID="{869B44FB-C65A-48AF-A4C5-B0CFEB3E9E81}">
   <ds:schemaRefs>
     <ds:schemaRef ds:uri="http://schemas.openxmlformats.org/officeDocument/2006/bibliography"/>
   </ds:schemaRefs>

</xml_diff>